<commit_message>
Création du composant C de LifeStyle
</commit_message>
<xml_diff>
--- a/Ressource/Page life Style Intermédiaire.docx
+++ b/Ressource/Page life Style Intermédiaire.docx
@@ -89,16 +89,7 @@
     <w:p/>
     <w:p>
       <w:r>
-        <w:t>S</w:t>
-      </w:r>
-      <w:r>
-        <w:t>ans renier la technique mais en la rendant invisible</w:t>
-      </w:r>
-      <w:r>
-        <w:t xml:space="preserve"> je vous propose avec </w:t>
-      </w:r>
-      <w:r>
-        <w:t xml:space="preserve">mon œil photographique de vivre un de ces instants </w:t>
+        <w:t xml:space="preserve">Sans renier la technique mais en la rendant invisible je vous propose avec mon œil photographique de vivre un de ces instants </w:t>
       </w:r>
       <w:r>
         <w:t xml:space="preserve">où </w:t>
@@ -136,57 +127,2534 @@
     </w:p>
     <w:p/>
     <w:p>
+      <w:r>
+        <w:t xml:space="preserve">Contrairement aux portraits figés et ultra-posés, </w:t>
+      </w:r>
+      <w:r>
+        <w:t>je</w:t>
+      </w:r>
+      <w:r>
+        <w:t xml:space="preserve"> cherche </w:t>
+      </w:r>
+      <w:r>
+        <w:rPr>
+          <w:rFonts w:cs="Times New Roman (Corps CS)"/>
+          <w:u w:val="single"/>
+        </w:rPr>
+        <w:t>à capturer une dynamique réelle</w:t>
+      </w:r>
+      <w:r>
+        <w:t xml:space="preserve">, une expression sincère, tout en soignant la lumière et la mise en scène. Ici, </w:t>
+      </w:r>
+      <w:r>
+        <w:rPr>
+          <w:rFonts w:cs="Times New Roman (Corps CS)"/>
+          <w:u w:val="single"/>
+        </w:rPr>
+        <w:t>le flash devient un outil créatif</w:t>
+      </w:r>
+      <w:r>
+        <w:t xml:space="preserve"> : il sculpte le sujet, équilibre les contrastes, apporte du relief, même en pleine nature ou en milieu urbain. </w:t>
+      </w:r>
+    </w:p>
+    <w:p/>
+    <w:p>
+      <w:r>
+        <w:t xml:space="preserve">En une phrase : je cherche un équilibre entre authenticité et esthétisme ! </w:t>
+      </w:r>
+    </w:p>
+    <w:p>
+      <w:r>
+        <w:t>Envie de tenter l’expérience ? Choisissez le format qui vous convient le mieux :</w:t>
+      </w:r>
+    </w:p>
+    <w:p/>
+    <w:p/>
+    <w:p/>
+    <w:p>
+      <w:r>
+        <w:t xml:space="preserve">H2. Portrait </w:t>
+      </w:r>
+      <w:proofErr w:type="gramStart"/>
+      <w:r>
+        <w:t>Solo:</w:t>
+      </w:r>
+      <w:proofErr w:type="gramEnd"/>
+      <w:r>
+        <w:t xml:space="preserve"> Se voir autrement</w:t>
+      </w:r>
+    </w:p>
+    <w:p/>
+    <w:p>
+      <w:r>
+        <w:t xml:space="preserve">Vous avez déjà regardé une photo de vous en vous disant </w:t>
+      </w:r>
+      <w:r>
+        <w:rPr>
+          <w:rFonts w:cs="Times New Roman (Corps CS)"/>
+          <w:b/>
+        </w:rPr>
+        <w:t>"Ce n'est pas moi"</w:t>
+      </w:r>
+      <w:proofErr w:type="gramStart"/>
+      <w:r>
+        <w:t xml:space="preserve"> ?*</w:t>
+      </w:r>
+      <w:proofErr w:type="gramEnd"/>
+      <w:r>
+        <w:t xml:space="preserve">Oubliez les clichés figés et les regards crispés. Ici, c’est un moment rien que pour vous, une parenthèse où vous pouvez être pleinement vous-même.  </w:t>
+      </w:r>
+      <w:r>
+        <w:t xml:space="preserve">Je l’appelle </w:t>
+      </w:r>
+      <w:r>
+        <w:rPr>
+          <w:b/>
+        </w:rPr>
+        <w:t xml:space="preserve">le moment </w:t>
+      </w:r>
+      <w:proofErr w:type="spellStart"/>
+      <w:r>
+        <w:rPr>
+          <w:b/>
+        </w:rPr>
+        <w:t>Feel</w:t>
+      </w:r>
+      <w:proofErr w:type="spellEnd"/>
+      <w:r>
+        <w:rPr>
+          <w:b/>
+        </w:rPr>
+        <w:t xml:space="preserve"> Good</w:t>
+      </w:r>
+      <w:r>
+        <w:t xml:space="preserve">, car sur le moment vous êtes bien et après </w:t>
+      </w:r>
+      <w:r>
+        <w:t>n’en croyez pas vos yeux, vous vous aimez en photo !</w:t>
+      </w:r>
+    </w:p>
+    <w:p/>
+    <w:p>
+      <w:r>
+        <w:t>Du coup o</w:t>
+      </w:r>
+      <w:r>
+        <w:t>n choisit ensemble un lieu qui vous parle : une ruelle, une plage, un coin de nature</w:t>
+      </w:r>
+      <w:r>
+        <w:t xml:space="preserve">, </w:t>
+      </w:r>
+      <w:r>
+        <w:t xml:space="preserve">en intérieur </w:t>
+      </w:r>
+      <w:r>
+        <w:t>chez vous</w:t>
+      </w:r>
+      <w:r>
+        <w:t xml:space="preserve">. Je vous guide jusqu’à ce que vous </w:t>
+      </w:r>
+      <w:proofErr w:type="gramStart"/>
+      <w:r>
+        <w:t>oubliez</w:t>
+      </w:r>
+      <w:proofErr w:type="gramEnd"/>
+      <w:r>
+        <w:t xml:space="preserve"> l’appareil photo. Et là, un sourire sincère, un regard pétillant... Voilà, c’est vous.  </w:t>
+      </w:r>
+    </w:p>
+    <w:p/>
+    <w:p>
+      <w:r>
+        <w:rPr>
+          <w:rFonts w:ascii="Apple Color Emoji" w:hAnsi="Apple Color Emoji" w:cs="Apple Color Emoji"/>
+        </w:rPr>
+        <w:t>💡</w:t>
+      </w:r>
+      <w:r>
+        <w:t xml:space="preserve"> **Pour qui</w:t>
+      </w:r>
+      <w:proofErr w:type="gramStart"/>
+      <w:r>
+        <w:t xml:space="preserve"> ?*</w:t>
+      </w:r>
+      <w:proofErr w:type="gramEnd"/>
+      <w:r>
+        <w:t xml:space="preserve">*  </w:t>
+      </w:r>
+    </w:p>
+    <w:p>
+      <w:proofErr w:type="gramStart"/>
+      <w:r>
+        <w:rPr>
+          <w:rFonts w:ascii="Apple Color Emoji" w:hAnsi="Apple Color Emoji" w:cs="Apple Color Emoji"/>
+        </w:rPr>
+        <w:t>👉</w:t>
+      </w:r>
+      <w:proofErr w:type="gramEnd"/>
+      <w:r>
+        <w:t xml:space="preserve"> Ceux qui veulent </w:t>
+      </w:r>
+      <w:r>
+        <w:rPr>
+          <w:b/>
+        </w:rPr>
+        <w:t>se réconcilier avec leur image</w:t>
+      </w:r>
+      <w:r>
+        <w:t xml:space="preserve">  </w:t>
+      </w:r>
+    </w:p>
+    <w:p>
+      <w:proofErr w:type="gramStart"/>
+      <w:r>
+        <w:rPr>
+          <w:rFonts w:ascii="Apple Color Emoji" w:hAnsi="Apple Color Emoji" w:cs="Apple Color Emoji"/>
+        </w:rPr>
+        <w:t>👉</w:t>
+      </w:r>
+      <w:proofErr w:type="gramEnd"/>
+      <w:r>
+        <w:t xml:space="preserve"> Une nouvelle étape de vie, une envie de se voir autrement  </w:t>
+      </w:r>
+    </w:p>
+    <w:p>
+      <w:proofErr w:type="gramStart"/>
+      <w:r>
+        <w:rPr>
+          <w:rFonts w:ascii="Apple Color Emoji" w:hAnsi="Apple Color Emoji" w:cs="Apple Color Emoji"/>
+        </w:rPr>
+        <w:t>👉</w:t>
+      </w:r>
+      <w:proofErr w:type="gramEnd"/>
+      <w:r>
+        <w:t xml:space="preserve"> Un souvenir unique, juste pour soi  </w:t>
+      </w:r>
+    </w:p>
+    <w:p>
+      <w:pPr>
+        <w:rPr>
+          <w:b/>
+        </w:rPr>
+      </w:pPr>
+      <w:r>
+        <w:rPr>
+          <w:b/>
+        </w:rPr>
+        <w:t>Mettre sa photo sur une appli de rencontre</w:t>
+      </w:r>
+    </w:p>
+    <w:tbl>
+      <w:tblPr>
+        <w:tblStyle w:val="Grilledutableau"/>
+        <w:tblW w:w="0" w:type="auto"/>
+        <w:tblLook w:val="04A0" w:firstRow="1" w:lastRow="0" w:firstColumn="1" w:lastColumn="0" w:noHBand="0" w:noVBand="1"/>
+      </w:tblPr>
+      <w:tblGrid>
+        <w:gridCol w:w="3023"/>
+        <w:gridCol w:w="3023"/>
+        <w:gridCol w:w="3010"/>
+      </w:tblGrid>
+      <w:tr>
+        <w:tc>
+          <w:tcPr>
+            <w:tcW w:w="3018" w:type="dxa"/>
+          </w:tcPr>
+          <w:p>
+            <w:r>
+              <w:rPr>
+                <w:noProof/>
+              </w:rPr>
+              <w:lastRenderedPageBreak/>
+              <w:drawing>
+                <wp:inline distT="0" distB="0" distL="0" distR="0">
+                  <wp:extent cx="1853565" cy="1853565"/>
+                  <wp:effectExtent l="0" t="0" r="635" b="635"/>
+                  <wp:docPr id="8" name="Image 8"/>
+                  <wp:cNvGraphicFramePr>
+                    <a:graphicFrameLocks xmlns:a="http://schemas.openxmlformats.org/drawingml/2006/main" noChangeAspect="1"/>
+                  </wp:cNvGraphicFramePr>
+                  <a:graphic xmlns:a="http://schemas.openxmlformats.org/drawingml/2006/main">
+                    <a:graphicData uri="http://schemas.openxmlformats.org/drawingml/2006/picture">
+                      <pic:pic xmlns:pic="http://schemas.openxmlformats.org/drawingml/2006/picture">
+                        <pic:nvPicPr>
+                          <pic:cNvPr id="8" name="Portrait Femme Feel Good.jpg"/>
+                          <pic:cNvPicPr/>
+                        </pic:nvPicPr>
+                        <pic:blipFill>
+                          <a:blip r:embed="rId4" cstate="print">
+                            <a:extLst>
+                              <a:ext uri="{28A0092B-C50C-407E-A947-70E740481C1C}">
+                                <a14:useLocalDpi xmlns:a14="http://schemas.microsoft.com/office/drawing/2010/main" val="0"/>
+                              </a:ext>
+                            </a:extLst>
+                          </a:blip>
+                          <a:stretch>
+                            <a:fillRect/>
+                          </a:stretch>
+                        </pic:blipFill>
+                        <pic:spPr>
+                          <a:xfrm>
+                            <a:off x="0" y="0"/>
+                            <a:ext cx="1860951" cy="1860951"/>
+                          </a:xfrm>
+                          <a:prstGeom prst="rect">
+                            <a:avLst/>
+                          </a:prstGeom>
+                        </pic:spPr>
+                      </pic:pic>
+                    </a:graphicData>
+                  </a:graphic>
+                </wp:inline>
+              </w:drawing>
+            </w:r>
+          </w:p>
+        </w:tc>
+        <w:tc>
+          <w:tcPr>
+            <w:tcW w:w="3019" w:type="dxa"/>
+          </w:tcPr>
+          <w:p>
+            <w:r>
+              <w:rPr>
+                <w:noProof/>
+              </w:rPr>
+              <w:drawing>
+                <wp:inline distT="0" distB="0" distL="0" distR="0" wp14:anchorId="175A351F" wp14:editId="7AB4B1A3">
+                  <wp:extent cx="1853967" cy="1853967"/>
+                  <wp:effectExtent l="0" t="0" r="635" b="635"/>
+                  <wp:docPr id="6" name="Image 6"/>
+                  <wp:cNvGraphicFramePr>
+                    <a:graphicFrameLocks xmlns:a="http://schemas.openxmlformats.org/drawingml/2006/main" noChangeAspect="1"/>
+                  </wp:cNvGraphicFramePr>
+                  <a:graphic xmlns:a="http://schemas.openxmlformats.org/drawingml/2006/main">
+                    <a:graphicData uri="http://schemas.openxmlformats.org/drawingml/2006/picture">
+                      <pic:pic xmlns:pic="http://schemas.openxmlformats.org/drawingml/2006/picture">
+                        <pic:nvPicPr>
+                          <pic:cNvPr id="6" name="Portrait Homme Extérieur NB.jpg"/>
+                          <pic:cNvPicPr/>
+                        </pic:nvPicPr>
+                        <pic:blipFill>
+                          <a:blip r:embed="rId5" cstate="print">
+                            <a:extLst>
+                              <a:ext uri="{28A0092B-C50C-407E-A947-70E740481C1C}">
+                                <a14:useLocalDpi xmlns:a14="http://schemas.microsoft.com/office/drawing/2010/main" val="0"/>
+                              </a:ext>
+                            </a:extLst>
+                          </a:blip>
+                          <a:stretch>
+                            <a:fillRect/>
+                          </a:stretch>
+                        </pic:blipFill>
+                        <pic:spPr>
+                          <a:xfrm>
+                            <a:off x="0" y="0"/>
+                            <a:ext cx="1867482" cy="1867482"/>
+                          </a:xfrm>
+                          <a:prstGeom prst="rect">
+                            <a:avLst/>
+                          </a:prstGeom>
+                        </pic:spPr>
+                      </pic:pic>
+                    </a:graphicData>
+                  </a:graphic>
+                </wp:inline>
+              </w:drawing>
+            </w:r>
+          </w:p>
+        </w:tc>
+        <w:tc>
+          <w:tcPr>
+            <w:tcW w:w="3019" w:type="dxa"/>
+          </w:tcPr>
+          <w:p>
+            <w:r>
+              <w:rPr>
+                <w:noProof/>
+              </w:rPr>
+              <w:drawing>
+                <wp:inline distT="0" distB="0" distL="0" distR="0">
+                  <wp:extent cx="1845363" cy="1845363"/>
+                  <wp:effectExtent l="0" t="0" r="0" b="0"/>
+                  <wp:docPr id="9" name="Image 9"/>
+                  <wp:cNvGraphicFramePr>
+                    <a:graphicFrameLocks xmlns:a="http://schemas.openxmlformats.org/drawingml/2006/main" noChangeAspect="1"/>
+                  </wp:cNvGraphicFramePr>
+                  <a:graphic xmlns:a="http://schemas.openxmlformats.org/drawingml/2006/main">
+                    <a:graphicData uri="http://schemas.openxmlformats.org/drawingml/2006/picture">
+                      <pic:pic xmlns:pic="http://schemas.openxmlformats.org/drawingml/2006/picture">
+                        <pic:nvPicPr>
+                          <pic:cNvPr id="9" name="Portrait Femme Extérieur.jpg"/>
+                          <pic:cNvPicPr/>
+                        </pic:nvPicPr>
+                        <pic:blipFill>
+                          <a:blip r:embed="rId6" cstate="print">
+                            <a:extLst>
+                              <a:ext uri="{28A0092B-C50C-407E-A947-70E740481C1C}">
+                                <a14:useLocalDpi xmlns:a14="http://schemas.microsoft.com/office/drawing/2010/main" val="0"/>
+                              </a:ext>
+                            </a:extLst>
+                          </a:blip>
+                          <a:stretch>
+                            <a:fillRect/>
+                          </a:stretch>
+                        </pic:blipFill>
+                        <pic:spPr>
+                          <a:xfrm>
+                            <a:off x="0" y="0"/>
+                            <a:ext cx="1864943" cy="1864943"/>
+                          </a:xfrm>
+                          <a:prstGeom prst="rect">
+                            <a:avLst/>
+                          </a:prstGeom>
+                        </pic:spPr>
+                      </pic:pic>
+                    </a:graphicData>
+                  </a:graphic>
+                </wp:inline>
+              </w:drawing>
+            </w:r>
+          </w:p>
+        </w:tc>
+      </w:tr>
+    </w:tbl>
+    <w:p/>
+    <w:p/>
+    <w:p>
+      <w:pPr>
+        <w:pStyle w:val="Titre3"/>
+        <w:rPr>
+          <w:color w:val="000000"/>
+        </w:rPr>
+      </w:pPr>
+      <w:r>
+        <w:t xml:space="preserve">H2. </w:t>
+      </w:r>
+      <w:r>
+        <w:rPr>
+          <w:rStyle w:val="lev"/>
+          <w:rFonts w:ascii="Apple Color Emoji" w:hAnsi="Apple Color Emoji" w:cs="Apple Color Emoji"/>
+          <w:b/>
+          <w:bCs/>
+          <w:color w:val="000000"/>
+        </w:rPr>
+        <w:t>❤</w:t>
+      </w:r>
+      <w:r>
+        <w:rPr>
+          <w:rStyle w:val="lev"/>
+          <w:b/>
+          <w:bCs/>
+          <w:color w:val="000000"/>
+        </w:rPr>
+        <w:t>️ Toi &amp; Moi : Un portrait à deux, sans filtres et sans mode d’emploi</w:t>
+      </w:r>
+    </w:p>
+    <w:p>
+      <w:pPr>
+        <w:pStyle w:val="NormalWeb"/>
+        <w:rPr>
+          <w:color w:val="000000"/>
+        </w:rPr>
+      </w:pPr>
+      <w:r>
+        <w:rPr>
+          <w:color w:val="000000"/>
+        </w:rPr>
+        <w:t>Vous êtes ensemble tous les jours. Vous partagez des petits rituels, des vannes privées que personne ne comprend, des débats inutiles sur qui a oublié de fermer le tube de dentifrice. Bref, vous êtes un duo, avec votre dynamique, votre complicité, et peut-être même votre propre langage.</w:t>
+      </w:r>
+    </w:p>
+    <w:p>
+      <w:pPr>
+        <w:pStyle w:val="NormalWeb"/>
+        <w:rPr>
+          <w:color w:val="000000"/>
+        </w:rPr>
+      </w:pPr>
+      <w:r>
+        <w:rPr>
+          <w:color w:val="000000"/>
+        </w:rPr>
+        <w:t>Et si on arrêtait le temps, juste un instant ?</w:t>
+      </w:r>
+    </w:p>
+    <w:p>
+      <w:pPr>
+        <w:pStyle w:val="NormalWeb"/>
+        <w:rPr>
+          <w:color w:val="000000"/>
+        </w:rPr>
+      </w:pPr>
+      <w:r>
+        <w:rPr>
+          <w:color w:val="000000"/>
+        </w:rPr>
+        <w:t>Cette séance photo, ce n’est pas une mise en scène digne d’un film romantique à l’eau de rose. Pas de "regardez-vous langoureusement sous le coucher du soleil" (sauf si c'est votre truc, auquel cas on s’adapte</w:t>
+      </w:r>
+      <w:r>
+        <w:rPr>
+          <w:color w:val="000000"/>
+        </w:rPr>
+        <w:t xml:space="preserve"> et c’est sympa aussi</w:t>
+      </w:r>
+      <w:r>
+        <w:rPr>
+          <w:color w:val="000000"/>
+        </w:rPr>
+        <w:t xml:space="preserve"> !). Ici, </w:t>
+      </w:r>
+      <w:r>
+        <w:rPr>
+          <w:color w:val="000000"/>
+        </w:rPr>
+        <w:t>je</w:t>
+      </w:r>
+      <w:r>
+        <w:rPr>
+          <w:color w:val="000000"/>
+        </w:rPr>
+        <w:t xml:space="preserve"> capte </w:t>
+      </w:r>
+      <w:r>
+        <w:rPr>
+          <w:color w:val="000000"/>
+        </w:rPr>
+        <w:t>votre connivence,</w:t>
+      </w:r>
+      <w:r>
+        <w:rPr>
+          <w:color w:val="000000"/>
+        </w:rPr>
+        <w:t xml:space="preserve"> vos petits gestes, cette manière instinctive dont vos mains se trouvent sans même y penser.</w:t>
+      </w:r>
+    </w:p>
+    <w:p>
+      <w:pPr>
+        <w:pStyle w:val="NormalWeb"/>
+        <w:rPr>
+          <w:color w:val="000000"/>
+        </w:rPr>
+      </w:pPr>
+      <w:r>
+        <w:rPr>
+          <w:rFonts w:ascii="Cambria" w:hAnsi="Cambria" w:cs="Apple Color Emoji"/>
+          <w:color w:val="000000"/>
+        </w:rPr>
+        <w:t>Je peux vous accompagner pour</w:t>
+      </w:r>
+      <w:r>
+        <w:rPr>
+          <w:color w:val="000000"/>
+        </w:rPr>
+        <w:t xml:space="preserve"> flâner dans vos rues préférées, </w:t>
+      </w:r>
+      <w:r>
+        <w:rPr>
+          <w:color w:val="000000"/>
+        </w:rPr>
+        <w:t xml:space="preserve">ou sur une plage, ou en pleine nature…ou encore chez vous sur le </w:t>
+      </w:r>
+      <w:r>
+        <w:rPr>
+          <w:color w:val="000000"/>
+        </w:rPr>
+        <w:t xml:space="preserve">canapé </w:t>
+      </w:r>
+      <w:r>
+        <w:rPr>
+          <w:color w:val="000000"/>
+        </w:rPr>
+        <w:t>avec le chat en maraude de demandant bien ce qu’il se passe</w:t>
+      </w:r>
       <w:bookmarkStart w:id="0" w:name="_GoBack"/>
       <w:bookmarkEnd w:id="0"/>
       <w:r>
-        <w:t xml:space="preserve">Contrairement aux portraits figés et ultra-posés, </w:t>
-      </w:r>
-      <w:r>
-        <w:t>je</w:t>
-      </w:r>
-      <w:r>
-        <w:t xml:space="preserve"> cherche </w:t>
-      </w:r>
-      <w:r>
-        <w:rPr>
-          <w:rFonts w:cs="Times New Roman (Corps CS)"/>
-          <w:u w:val="single"/>
-        </w:rPr>
-        <w:t>à capturer une dynamique réelle</w:t>
-      </w:r>
-      <w:r>
-        <w:t xml:space="preserve">, une expression sincère, tout en soignant la lumière et la mise en scène. Ici, </w:t>
-      </w:r>
-      <w:r>
-        <w:rPr>
-          <w:rFonts w:cs="Times New Roman (Corps CS)"/>
-          <w:u w:val="single"/>
-        </w:rPr>
-        <w:t>le flash devient un outil créatif</w:t>
-      </w:r>
-      <w:r>
-        <w:t xml:space="preserve"> : il sculpte le sujet, équilibre les contrastes, apporte du relief, même en pleine nature ou en milieu urbain. </w:t>
-      </w:r>
-    </w:p>
-    <w:p/>
-    <w:p>
-      <w:r>
-        <w:t>En une phrase : je cherche u</w:t>
-      </w:r>
-      <w:r>
-        <w:t>n équilibre entre authenticité et esthétisme</w:t>
-      </w:r>
-      <w:r>
-        <w:t xml:space="preserve"> ! </w:t>
-      </w:r>
-    </w:p>
-    <w:p>
-      <w:r>
-        <w:t>Envie de tenter l’expérience ? Choisissez le format qui vous convient le mieux :</w:t>
-      </w:r>
-    </w:p>
+        <w:rPr>
+          <w:color w:val="000000"/>
+        </w:rPr>
+        <w:t xml:space="preserve"> du chat qui s’incruste, une playlist en fond sonore</w:t>
+      </w:r>
+      <w:r>
+        <w:rPr>
+          <w:color w:val="000000"/>
+        </w:rPr>
+        <w:t xml:space="preserve"> pour vous rappeler votre univers. Et pourquoi pas essayer le shooting en studio</w:t>
+      </w:r>
+      <w:proofErr w:type="gramStart"/>
+      <w:r>
+        <w:rPr>
+          <w:color w:val="000000"/>
+        </w:rPr>
+        <w:t> ?</w:t>
+      </w:r>
+      <w:r>
+        <w:rPr>
+          <w:rFonts w:ascii="Apple Color Emoji" w:hAnsi="Apple Color Emoji" w:cs="Apple Color Emoji"/>
+          <w:color w:val="000000"/>
+        </w:rPr>
+        <w:t>🌿</w:t>
+      </w:r>
+      <w:proofErr w:type="gramEnd"/>
+      <w:r>
+        <w:rPr>
+          <w:rStyle w:val="apple-converted-space"/>
+          <w:color w:val="000000"/>
+        </w:rPr>
+        <w:t> </w:t>
+      </w:r>
+      <w:r>
+        <w:rPr>
+          <w:rStyle w:val="lev"/>
+          <w:color w:val="000000"/>
+        </w:rPr>
+        <w:t>Au grand air</w:t>
+      </w:r>
+      <w:r>
+        <w:rPr>
+          <w:rStyle w:val="apple-converted-space"/>
+          <w:color w:val="000000"/>
+        </w:rPr>
+        <w:t> </w:t>
+      </w:r>
+      <w:r>
+        <w:rPr>
+          <w:color w:val="000000"/>
+        </w:rPr>
+        <w:t>: une plage, une forêt, un champ perdu au milieu de nulle part… On bouge, on s’amuse, on oublie qu’on est là pour une séance photo.</w:t>
+      </w:r>
+      <w:r>
+        <w:rPr>
+          <w:color w:val="000000"/>
+        </w:rPr>
+        <w:br/>
+      </w:r>
+      <w:r>
+        <w:rPr>
+          <w:rFonts w:ascii="Apple Color Emoji" w:hAnsi="Apple Color Emoji" w:cs="Apple Color Emoji"/>
+          <w:color w:val="000000"/>
+        </w:rPr>
+        <w:t>🏡</w:t>
+      </w:r>
+      <w:r>
+        <w:rPr>
+          <w:rStyle w:val="apple-converted-space"/>
+          <w:color w:val="000000"/>
+        </w:rPr>
+        <w:t> </w:t>
+      </w:r>
+      <w:r>
+        <w:rPr>
+          <w:rStyle w:val="lev"/>
+          <w:color w:val="000000"/>
+        </w:rPr>
+        <w:t>Chez vous</w:t>
+      </w:r>
+      <w:r>
+        <w:rPr>
+          <w:rStyle w:val="apple-converted-space"/>
+          <w:color w:val="000000"/>
+        </w:rPr>
+        <w:t> </w:t>
+      </w:r>
+      <w:r>
+        <w:rPr>
+          <w:color w:val="000000"/>
+        </w:rPr>
+        <w:t>: un moment cosy, un canapé partagé, un fou rire à cause du chat qui s’incruste, une playlist en fond sonore… bref, la vraie vie.</w:t>
+      </w:r>
+    </w:p>
+    <w:p>
+      <w:pPr>
+        <w:pStyle w:val="NormalWeb"/>
+        <w:rPr>
+          <w:color w:val="000000"/>
+        </w:rPr>
+      </w:pPr>
+      <w:r>
+        <w:rPr>
+          <w:color w:val="000000"/>
+        </w:rPr>
+        <w:t>Pas besoin de savoir poser. D’ailleurs, oubliez même que je suis là. Vous discutez, vous vous taquinez, vous êtes juste vous, et moi, je capture ça.</w:t>
+      </w:r>
+    </w:p>
+    <w:p>
+      <w:r>
+        <w:rPr>
+          <w:noProof/>
+        </w:rPr>
+        <w:pict>
+          <v:rect id="_x0000_i1028" alt="" style="width:.05pt;height:.05pt;mso-width-percent:0;mso-height-percent:0;mso-width-percent:0;mso-height-percent:0" o:hralign="center" o:hrstd="t" o:hr="t" fillcolor="#a0a0a0" stroked="f"/>
+        </w:pict>
+      </w:r>
+    </w:p>
+    <w:p>
+      <w:pPr>
+        <w:pStyle w:val="Titre2"/>
+        <w:rPr>
+          <w:color w:val="000000"/>
+        </w:rPr>
+      </w:pPr>
+      <w:proofErr w:type="gramStart"/>
+      <w:r>
+        <w:rPr>
+          <w:rStyle w:val="lev"/>
+          <w:rFonts w:ascii="Apple Color Emoji" w:hAnsi="Apple Color Emoji" w:cs="Apple Color Emoji"/>
+          <w:b w:val="0"/>
+          <w:bCs w:val="0"/>
+          <w:color w:val="000000"/>
+        </w:rPr>
+        <w:t>📅</w:t>
+      </w:r>
+      <w:proofErr w:type="gramEnd"/>
+      <w:r>
+        <w:rPr>
+          <w:rStyle w:val="lev"/>
+          <w:b w:val="0"/>
+          <w:bCs w:val="0"/>
+          <w:color w:val="000000"/>
+        </w:rPr>
+        <w:t xml:space="preserve"> Pour qui ?</w:t>
+      </w:r>
+    </w:p>
+    <w:p>
+      <w:pPr>
+        <w:pStyle w:val="NormalWeb"/>
+        <w:rPr>
+          <w:color w:val="000000"/>
+        </w:rPr>
+      </w:pPr>
+      <w:proofErr w:type="gramStart"/>
+      <w:r>
+        <w:rPr>
+          <w:rFonts w:ascii="Apple Color Emoji" w:hAnsi="Apple Color Emoji" w:cs="Apple Color Emoji"/>
+          <w:color w:val="000000"/>
+        </w:rPr>
+        <w:t>💡</w:t>
+      </w:r>
+      <w:proofErr w:type="gramEnd"/>
+      <w:r>
+        <w:rPr>
+          <w:rStyle w:val="apple-converted-space"/>
+          <w:color w:val="000000"/>
+        </w:rPr>
+        <w:t> </w:t>
+      </w:r>
+      <w:r>
+        <w:rPr>
+          <w:rStyle w:val="lev"/>
+          <w:color w:val="000000"/>
+        </w:rPr>
+        <w:t>Cette séance est faite pour vous si…</w:t>
+      </w:r>
+      <w:r>
+        <w:rPr>
+          <w:color w:val="000000"/>
+        </w:rPr>
+        <w:br/>
+      </w:r>
+      <w:r>
+        <w:rPr>
+          <w:rFonts w:ascii="Apple Color Emoji" w:hAnsi="Apple Color Emoji" w:cs="Apple Color Emoji"/>
+          <w:color w:val="000000"/>
+        </w:rPr>
+        <w:t>👉</w:t>
+      </w:r>
+      <w:r>
+        <w:rPr>
+          <w:color w:val="000000"/>
+        </w:rPr>
+        <w:t xml:space="preserve"> Vous voulez des photos qui vous ressemblent, sans artifices ni mode d’emploi</w:t>
+      </w:r>
+      <w:r>
+        <w:rPr>
+          <w:color w:val="000000"/>
+        </w:rPr>
+        <w:br/>
+      </w:r>
+      <w:r>
+        <w:rPr>
+          <w:rFonts w:ascii="Apple Color Emoji" w:hAnsi="Apple Color Emoji" w:cs="Apple Color Emoji"/>
+          <w:color w:val="000000"/>
+        </w:rPr>
+        <w:t>👉</w:t>
+      </w:r>
+      <w:r>
+        <w:rPr>
+          <w:color w:val="000000"/>
+        </w:rPr>
+        <w:t xml:space="preserve"> Vous cherchez un souvenir authentique de votre relation, que ce soit en couple, entre amis ou en duo parent/enfant</w:t>
+      </w:r>
+      <w:r>
+        <w:rPr>
+          <w:color w:val="000000"/>
+        </w:rPr>
+        <w:br/>
+      </w:r>
+      <w:r>
+        <w:rPr>
+          <w:rFonts w:ascii="Apple Color Emoji" w:hAnsi="Apple Color Emoji" w:cs="Apple Color Emoji"/>
+          <w:color w:val="000000"/>
+        </w:rPr>
+        <w:t>👉</w:t>
+      </w:r>
+      <w:r>
+        <w:rPr>
+          <w:color w:val="000000"/>
+        </w:rPr>
+        <w:t xml:space="preserve"> Vous avez envie d’un prétexte pour ralentir un peu, et juste profiter du moment</w:t>
+      </w:r>
+    </w:p>
+    <w:p>
+      <w:pPr>
+        <w:pStyle w:val="Titre3"/>
+        <w:rPr>
+          <w:color w:val="000000"/>
+        </w:rPr>
+      </w:pPr>
+    </w:p>
+    <w:p>
+      <w:pPr>
+        <w:rPr>
+          <w:color w:val="000000"/>
+        </w:rPr>
+      </w:pPr>
+      <w:r>
+        <w:rPr>
+          <w:color w:val="000000"/>
+        </w:rPr>
+        <w:t>…</w:t>
+      </w:r>
+    </w:p>
+    <w:p>
+      <w:r>
+        <w:t xml:space="preserve">C’est votre histoire, et je la photographie avec mon cœur.  </w:t>
+      </w:r>
+    </w:p>
+    <w:tbl>
+      <w:tblPr>
+        <w:tblStyle w:val="Grilledutableau"/>
+        <w:tblW w:w="0" w:type="auto"/>
+        <w:tblLook w:val="04A0" w:firstRow="1" w:lastRow="0" w:firstColumn="1" w:lastColumn="0" w:noHBand="0" w:noVBand="1"/>
+      </w:tblPr>
+      <w:tblGrid>
+        <w:gridCol w:w="2919"/>
+        <w:gridCol w:w="2919"/>
+        <w:gridCol w:w="3218"/>
+      </w:tblGrid>
+      <w:tr>
+        <w:tc>
+          <w:tcPr>
+            <w:tcW w:w="3018" w:type="dxa"/>
+          </w:tcPr>
+          <w:p>
+            <w:r>
+              <w:rPr>
+                <w:noProof/>
+              </w:rPr>
+              <w:drawing>
+                <wp:inline distT="0" distB="0" distL="0" distR="0">
+                  <wp:extent cx="1652270" cy="1652270"/>
+                  <wp:effectExtent l="0" t="0" r="0" b="0"/>
+                  <wp:docPr id="12" name="Image 12"/>
+                  <wp:cNvGraphicFramePr>
+                    <a:graphicFrameLocks xmlns:a="http://schemas.openxmlformats.org/drawingml/2006/main" noChangeAspect="1"/>
+                  </wp:cNvGraphicFramePr>
+                  <a:graphic xmlns:a="http://schemas.openxmlformats.org/drawingml/2006/main">
+                    <a:graphicData uri="http://schemas.openxmlformats.org/drawingml/2006/picture">
+                      <pic:pic xmlns:pic="http://schemas.openxmlformats.org/drawingml/2006/picture">
+                        <pic:nvPicPr>
+                          <pic:cNvPr id="12" name="Portrait Duo Extérieur.jpg"/>
+                          <pic:cNvPicPr/>
+                        </pic:nvPicPr>
+                        <pic:blipFill>
+                          <a:blip r:embed="rId7" cstate="print">
+                            <a:extLst>
+                              <a:ext uri="{28A0092B-C50C-407E-A947-70E740481C1C}">
+                                <a14:useLocalDpi xmlns:a14="http://schemas.microsoft.com/office/drawing/2010/main" val="0"/>
+                              </a:ext>
+                            </a:extLst>
+                          </a:blip>
+                          <a:stretch>
+                            <a:fillRect/>
+                          </a:stretch>
+                        </pic:blipFill>
+                        <pic:spPr>
+                          <a:xfrm>
+                            <a:off x="0" y="0"/>
+                            <a:ext cx="1660314" cy="1660314"/>
+                          </a:xfrm>
+                          <a:prstGeom prst="rect">
+                            <a:avLst/>
+                          </a:prstGeom>
+                        </pic:spPr>
+                      </pic:pic>
+                    </a:graphicData>
+                  </a:graphic>
+                </wp:inline>
+              </w:drawing>
+            </w:r>
+          </w:p>
+        </w:tc>
+        <w:tc>
+          <w:tcPr>
+            <w:tcW w:w="3019" w:type="dxa"/>
+          </w:tcPr>
+          <w:p>
+            <w:r>
+              <w:rPr>
+                <w:noProof/>
+              </w:rPr>
+              <w:drawing>
+                <wp:inline distT="0" distB="0" distL="0" distR="0">
+                  <wp:extent cx="1652631" cy="1652631"/>
+                  <wp:effectExtent l="0" t="0" r="0" b="0"/>
+                  <wp:docPr id="11" name="Image 11"/>
+                  <wp:cNvGraphicFramePr>
+                    <a:graphicFrameLocks xmlns:a="http://schemas.openxmlformats.org/drawingml/2006/main" noChangeAspect="1"/>
+                  </wp:cNvGraphicFramePr>
+                  <a:graphic xmlns:a="http://schemas.openxmlformats.org/drawingml/2006/main">
+                    <a:graphicData uri="http://schemas.openxmlformats.org/drawingml/2006/picture">
+                      <pic:pic xmlns:pic="http://schemas.openxmlformats.org/drawingml/2006/picture">
+                        <pic:nvPicPr>
+                          <pic:cNvPr id="11" name="Mère Fils Noir et Blanc.jpg"/>
+                          <pic:cNvPicPr/>
+                        </pic:nvPicPr>
+                        <pic:blipFill>
+                          <a:blip r:embed="rId8" cstate="print">
+                            <a:extLst>
+                              <a:ext uri="{28A0092B-C50C-407E-A947-70E740481C1C}">
+                                <a14:useLocalDpi xmlns:a14="http://schemas.microsoft.com/office/drawing/2010/main" val="0"/>
+                              </a:ext>
+                            </a:extLst>
+                          </a:blip>
+                          <a:stretch>
+                            <a:fillRect/>
+                          </a:stretch>
+                        </pic:blipFill>
+                        <pic:spPr>
+                          <a:xfrm>
+                            <a:off x="0" y="0"/>
+                            <a:ext cx="1660318" cy="1660318"/>
+                          </a:xfrm>
+                          <a:prstGeom prst="rect">
+                            <a:avLst/>
+                          </a:prstGeom>
+                        </pic:spPr>
+                      </pic:pic>
+                    </a:graphicData>
+                  </a:graphic>
+                </wp:inline>
+              </w:drawing>
+            </w:r>
+          </w:p>
+        </w:tc>
+        <w:tc>
+          <w:tcPr>
+            <w:tcW w:w="3019" w:type="dxa"/>
+          </w:tcPr>
+          <w:p>
+            <w:r>
+              <w:rPr>
+                <w:noProof/>
+              </w:rPr>
+              <w:drawing>
+                <wp:inline distT="0" distB="0" distL="0" distR="0">
+                  <wp:extent cx="1906756" cy="1652270"/>
+                  <wp:effectExtent l="0" t="0" r="0" b="0"/>
+                  <wp:docPr id="14" name="Image 14"/>
+                  <wp:cNvGraphicFramePr>
+                    <a:graphicFrameLocks xmlns:a="http://schemas.openxmlformats.org/drawingml/2006/main" noChangeAspect="1"/>
+                  </wp:cNvGraphicFramePr>
+                  <a:graphic xmlns:a="http://schemas.openxmlformats.org/drawingml/2006/main">
+                    <a:graphicData uri="http://schemas.openxmlformats.org/drawingml/2006/picture">
+                      <pic:pic xmlns:pic="http://schemas.openxmlformats.org/drawingml/2006/picture">
+                        <pic:nvPicPr>
+                          <pic:cNvPr id="14" name="sans titre-06310.JPG"/>
+                          <pic:cNvPicPr/>
+                        </pic:nvPicPr>
+                        <pic:blipFill>
+                          <a:blip r:embed="rId9" cstate="print">
+                            <a:extLst>
+                              <a:ext uri="{28A0092B-C50C-407E-A947-70E740481C1C}">
+                                <a14:useLocalDpi xmlns:a14="http://schemas.microsoft.com/office/drawing/2010/main" val="0"/>
+                              </a:ext>
+                            </a:extLst>
+                          </a:blip>
+                          <a:stretch>
+                            <a:fillRect/>
+                          </a:stretch>
+                        </pic:blipFill>
+                        <pic:spPr>
+                          <a:xfrm>
+                            <a:off x="0" y="0"/>
+                            <a:ext cx="1927394" cy="1670154"/>
+                          </a:xfrm>
+                          <a:prstGeom prst="rect">
+                            <a:avLst/>
+                          </a:prstGeom>
+                        </pic:spPr>
+                      </pic:pic>
+                    </a:graphicData>
+                  </a:graphic>
+                </wp:inline>
+              </w:drawing>
+            </w:r>
+          </w:p>
+        </w:tc>
+      </w:tr>
+    </w:tbl>
     <w:p/>
     <w:p/>
+    <w:p>
+      <w:r>
+        <w:rPr>
+          <w:rFonts w:ascii="Cambria" w:hAnsi="Cambria" w:cs="Apple Color Emoji"/>
+        </w:rPr>
+        <w:t xml:space="preserve">H2. </w:t>
+      </w:r>
+      <w:r>
+        <w:t xml:space="preserve"> </w:t>
+      </w:r>
+      <w:r>
+        <w:t xml:space="preserve">Portrait Famille – Amis </w:t>
+      </w:r>
+      <w:r>
+        <w:t>(</w:t>
+      </w:r>
+      <w:r>
+        <w:t>La Smala</w:t>
+      </w:r>
+      <w:proofErr w:type="gramStart"/>
+      <w:r>
+        <w:t>)</w:t>
+      </w:r>
+      <w:r>
+        <w:t>:</w:t>
+      </w:r>
+      <w:proofErr w:type="gramEnd"/>
+      <w:r>
+        <w:t xml:space="preserve"> Des images qui traversent le temps  </w:t>
+      </w:r>
+    </w:p>
+    <w:p/>
+    <w:p>
+      <w:r>
+        <w:t xml:space="preserve">Certaines photos restent sur un téléphone. D’autres trouvent </w:t>
+      </w:r>
+      <w:r>
+        <w:rPr>
+          <w:b/>
+        </w:rPr>
+        <w:t>leur place dans un album</w:t>
+      </w:r>
+      <w:r>
+        <w:t>, sur un mur du salon, ou dans un cadre posé sur une étagère. Ce sont celles qui comptent, celles qu’on envoie à ses proches avec un sourire, celles que les enfants redécouvrent des années plus tard en se rappelant “</w:t>
+      </w:r>
+      <w:r>
+        <w:rPr>
+          <w:b/>
+        </w:rPr>
+        <w:t>Tu te souviens de ce jour-là</w:t>
+      </w:r>
+      <w:r>
+        <w:t xml:space="preserve"> ?”.  </w:t>
+      </w:r>
+    </w:p>
+    <w:p/>
+    <w:p>
+      <w:r>
+        <w:t xml:space="preserve">C’est exactement ce que je veux capturer : des souvenirs qui vivent. Pas des images figées, mais des éclats de rire, des bras qui s’attrapent, des regards complices. Une vraie séance de famille, où chacun reste lui-même, sans poser, sans chercher à être parfait. Juste être ensemble, et </w:t>
+      </w:r>
+      <w:r>
+        <w:rPr>
+          <w:b/>
+        </w:rPr>
+        <w:t>garder une trace de cet instant</w:t>
+      </w:r>
+      <w:r>
+        <w:t xml:space="preserve">, pour aujourd’hui et pour plus tard.  </w:t>
+      </w:r>
+    </w:p>
+    <w:p/>
+    <w:p/>
+    <w:p>
+      <w:r>
+        <w:t>## **</w:t>
+      </w:r>
+      <w:r>
+        <w:rPr>
+          <w:rFonts w:ascii="Apple Color Emoji" w:hAnsi="Apple Color Emoji" w:cs="Apple Color Emoji"/>
+        </w:rPr>
+        <w:t>📅</w:t>
+      </w:r>
+      <w:r>
+        <w:t xml:space="preserve"> Pour qui</w:t>
+      </w:r>
+      <w:proofErr w:type="gramStart"/>
+      <w:r>
+        <w:t xml:space="preserve"> ?*</w:t>
+      </w:r>
+      <w:proofErr w:type="gramEnd"/>
+      <w:r>
+        <w:t xml:space="preserve">*  </w:t>
+      </w:r>
+    </w:p>
+    <w:p/>
+    <w:p>
+      <w:proofErr w:type="gramStart"/>
+      <w:r>
+        <w:rPr>
+          <w:rFonts w:ascii="Apple Color Emoji" w:hAnsi="Apple Color Emoji" w:cs="Apple Color Emoji"/>
+        </w:rPr>
+        <w:t>💡</w:t>
+      </w:r>
+      <w:proofErr w:type="gramEnd"/>
+      <w:r>
+        <w:t xml:space="preserve"> **Cette séance est faite pour vous si…**  </w:t>
+      </w:r>
+    </w:p>
+    <w:p>
+      <w:proofErr w:type="gramStart"/>
+      <w:r>
+        <w:rPr>
+          <w:rFonts w:ascii="Apple Color Emoji" w:hAnsi="Apple Color Emoji" w:cs="Apple Color Emoji"/>
+        </w:rPr>
+        <w:t>👉</w:t>
+      </w:r>
+      <w:proofErr w:type="gramEnd"/>
+      <w:r>
+        <w:t xml:space="preserve"> Vous voulez </w:t>
+      </w:r>
+      <w:r>
+        <w:rPr>
+          <w:b/>
+        </w:rPr>
+        <w:t>des images qui ne dorment pas sur un disque dur</w:t>
+      </w:r>
+      <w:r>
+        <w:t xml:space="preserve">, mais s’impriment, s’accrochent, se partagent  </w:t>
+      </w:r>
+    </w:p>
+    <w:p>
+      <w:proofErr w:type="gramStart"/>
+      <w:r>
+        <w:rPr>
+          <w:rFonts w:ascii="Apple Color Emoji" w:hAnsi="Apple Color Emoji" w:cs="Apple Color Emoji"/>
+        </w:rPr>
+        <w:t>👉</w:t>
+      </w:r>
+      <w:proofErr w:type="gramEnd"/>
+      <w:r>
+        <w:t xml:space="preserve"> Vous cherchez des souvenirs sincères, des photos pleines de vie à glisser dans un album familial  </w:t>
+      </w:r>
+    </w:p>
+    <w:p>
+      <w:proofErr w:type="gramStart"/>
+      <w:r>
+        <w:rPr>
+          <w:rFonts w:ascii="Apple Color Emoji" w:hAnsi="Apple Color Emoji" w:cs="Apple Color Emoji"/>
+        </w:rPr>
+        <w:t>👉</w:t>
+      </w:r>
+      <w:proofErr w:type="gramEnd"/>
+      <w:r>
+        <w:t xml:space="preserve"> Vous voulez que, dans 10 ans, ces images racontent encore votre histoire  </w:t>
+      </w:r>
+    </w:p>
+    <w:p/>
+    <w:p>
+      <w:proofErr w:type="gramStart"/>
+      <w:r>
+        <w:rPr>
+          <w:rFonts w:ascii="Apple Color Emoji" w:hAnsi="Apple Color Emoji" w:cs="Apple Color Emoji"/>
+        </w:rPr>
+        <w:t>📩</w:t>
+      </w:r>
+      <w:proofErr w:type="gramEnd"/>
+      <w:r>
+        <w:t xml:space="preserve"> **Et si on créait ensemble ces souvenirs ? Contactez-</w:t>
+      </w:r>
+      <w:proofErr w:type="gramStart"/>
+      <w:r>
+        <w:t>moi.*</w:t>
+      </w:r>
+      <w:proofErr w:type="gramEnd"/>
+      <w:r>
+        <w:t xml:space="preserve">*  </w:t>
+      </w:r>
+    </w:p>
+    <w:p/>
+    <w:p/>
+    <w:p>
+      <w:pPr>
+        <w:pStyle w:val="Titre2"/>
+        <w:rPr>
+          <w:rFonts w:ascii="Times New Roman" w:eastAsia="Times New Roman" w:hAnsi="Times New Roman" w:cs="Times New Roman"/>
+          <w:b/>
+          <w:bCs/>
+          <w:color w:val="000000"/>
+          <w:sz w:val="36"/>
+          <w:szCs w:val="36"/>
+          <w:lang w:eastAsia="fr-FR"/>
+        </w:rPr>
+      </w:pPr>
+      <w:r>
+        <w:rPr>
+          <w:color w:val="000000" w:themeColor="text1"/>
+        </w:rPr>
+        <w:t xml:space="preserve">H2. </w:t>
+      </w:r>
+      <w:r>
+        <w:rPr>
+          <w:color w:val="000000" w:themeColor="text1"/>
+        </w:rPr>
+        <w:t>1er Cris (</w:t>
+      </w:r>
+      <w:proofErr w:type="spellStart"/>
+      <w:r>
+        <w:rPr>
+          <w:color w:val="000000" w:themeColor="text1"/>
+        </w:rPr>
+        <w:t>Nouveau</w:t>
+      </w:r>
+      <w:r>
+        <w:rPr>
+          <w:color w:val="000000" w:themeColor="text1"/>
+        </w:rPr>
+        <w:t>x</w:t>
+      </w:r>
+      <w:r>
+        <w:rPr>
+          <w:color w:val="000000" w:themeColor="text1"/>
+        </w:rPr>
+        <w:t>-né</w:t>
+      </w:r>
+      <w:r>
+        <w:rPr>
+          <w:color w:val="000000" w:themeColor="text1"/>
+        </w:rPr>
+        <w:t>s</w:t>
+      </w:r>
+      <w:proofErr w:type="spellEnd"/>
+      <w:r>
+        <w:rPr>
+          <w:color w:val="000000" w:themeColor="text1"/>
+        </w:rPr>
+        <w:t xml:space="preserve">) : </w:t>
+      </w:r>
+      <w:r>
+        <w:rPr>
+          <w:rFonts w:ascii="Times New Roman" w:eastAsia="Times New Roman" w:hAnsi="Times New Roman" w:cs="Times New Roman"/>
+          <w:b/>
+          <w:bCs/>
+          <w:color w:val="000000"/>
+          <w:sz w:val="36"/>
+          <w:szCs w:val="36"/>
+          <w:lang w:eastAsia="fr-FR"/>
+        </w:rPr>
+        <w:t>Une séance tout en délicatesse, à son rythme</w:t>
+      </w:r>
+    </w:p>
+    <w:p>
+      <w:pPr>
+        <w:spacing w:before="100" w:beforeAutospacing="1" w:after="100" w:afterAutospacing="1"/>
+        <w:rPr>
+          <w:rFonts w:ascii="Times New Roman" w:eastAsia="Times New Roman" w:hAnsi="Times New Roman" w:cs="Times New Roman"/>
+          <w:color w:val="000000"/>
+          <w:lang w:eastAsia="fr-FR"/>
+        </w:rPr>
+      </w:pPr>
+      <w:r>
+        <w:rPr>
+          <w:rFonts w:ascii="Times New Roman" w:eastAsia="Times New Roman" w:hAnsi="Times New Roman" w:cs="Times New Roman"/>
+          <w:color w:val="000000"/>
+          <w:lang w:eastAsia="fr-FR"/>
+        </w:rPr>
+        <w:t xml:space="preserve">Un nouveau-né vit à </w:t>
+      </w:r>
+      <w:r>
+        <w:rPr>
+          <w:rFonts w:ascii="Times New Roman" w:eastAsia="Times New Roman" w:hAnsi="Times New Roman" w:cs="Times New Roman"/>
+          <w:b/>
+          <w:color w:val="000000"/>
+          <w:lang w:eastAsia="fr-FR"/>
+        </w:rPr>
+        <w:t>son propre tempo</w:t>
+      </w:r>
+      <w:r>
+        <w:rPr>
+          <w:rFonts w:ascii="Times New Roman" w:eastAsia="Times New Roman" w:hAnsi="Times New Roman" w:cs="Times New Roman"/>
+          <w:color w:val="000000"/>
+          <w:lang w:eastAsia="fr-FR"/>
+        </w:rPr>
+        <w:t xml:space="preserve"> : il s’endort, s’étire, cherche la chaleur de vos bras… Ici, pas de précipitation. </w:t>
+      </w:r>
+      <w:r>
+        <w:rPr>
+          <w:rFonts w:ascii="Times New Roman" w:eastAsia="Times New Roman" w:hAnsi="Times New Roman" w:cs="Times New Roman"/>
+          <w:color w:val="000000"/>
+          <w:lang w:eastAsia="fr-FR"/>
+        </w:rPr>
+        <w:t>Je</w:t>
+      </w:r>
+      <w:r>
+        <w:rPr>
+          <w:rFonts w:ascii="Times New Roman" w:eastAsia="Times New Roman" w:hAnsi="Times New Roman" w:cs="Times New Roman"/>
+          <w:color w:val="000000"/>
+          <w:lang w:eastAsia="fr-FR"/>
+        </w:rPr>
+        <w:t xml:space="preserve"> pre</w:t>
+      </w:r>
+      <w:r>
+        <w:rPr>
+          <w:rFonts w:ascii="Times New Roman" w:eastAsia="Times New Roman" w:hAnsi="Times New Roman" w:cs="Times New Roman"/>
+          <w:color w:val="000000"/>
+          <w:lang w:eastAsia="fr-FR"/>
+        </w:rPr>
+        <w:t xml:space="preserve">nds </w:t>
+      </w:r>
+      <w:r>
+        <w:rPr>
+          <w:rFonts w:ascii="Times New Roman" w:eastAsia="Times New Roman" w:hAnsi="Times New Roman" w:cs="Times New Roman"/>
+          <w:color w:val="000000"/>
+          <w:lang w:eastAsia="fr-FR"/>
+        </w:rPr>
+        <w:t>le temps, entre pauses câlins et moments de calme, pour capturer des images naturelles et authentiques.</w:t>
+      </w:r>
+    </w:p>
+    <w:p>
+      <w:pPr>
+        <w:spacing w:before="100" w:beforeAutospacing="1" w:after="100" w:afterAutospacing="1"/>
+        <w:rPr>
+          <w:rFonts w:ascii="Times New Roman" w:eastAsia="Times New Roman" w:hAnsi="Times New Roman" w:cs="Times New Roman"/>
+          <w:color w:val="000000"/>
+          <w:lang w:eastAsia="fr-FR"/>
+        </w:rPr>
+      </w:pPr>
+      <w:proofErr w:type="gramStart"/>
+      <w:r>
+        <w:rPr>
+          <w:rFonts w:ascii="Apple Color Emoji" w:eastAsia="Times New Roman" w:hAnsi="Apple Color Emoji" w:cs="Apple Color Emoji"/>
+          <w:color w:val="000000"/>
+          <w:lang w:eastAsia="fr-FR"/>
+        </w:rPr>
+        <w:lastRenderedPageBreak/>
+        <w:t>🌿</w:t>
+      </w:r>
+      <w:proofErr w:type="gramEnd"/>
+      <w:r>
+        <w:rPr>
+          <w:rFonts w:ascii="Times New Roman" w:eastAsia="Times New Roman" w:hAnsi="Times New Roman" w:cs="Times New Roman"/>
+          <w:color w:val="000000"/>
+          <w:lang w:eastAsia="fr-FR"/>
+        </w:rPr>
+        <w:t> </w:t>
+      </w:r>
+      <w:r>
+        <w:rPr>
+          <w:rFonts w:ascii="Times New Roman" w:eastAsia="Times New Roman" w:hAnsi="Times New Roman" w:cs="Times New Roman"/>
+          <w:b/>
+          <w:bCs/>
+          <w:color w:val="000000"/>
+          <w:lang w:eastAsia="fr-FR"/>
+        </w:rPr>
+        <w:t>Un environnement apaisant</w:t>
+      </w:r>
+      <w:r>
+        <w:rPr>
+          <w:rFonts w:ascii="Times New Roman" w:eastAsia="Times New Roman" w:hAnsi="Times New Roman" w:cs="Times New Roman"/>
+          <w:color w:val="000000"/>
+          <w:lang w:eastAsia="fr-FR"/>
+        </w:rPr>
+        <w:t xml:space="preserve"> : à domicile, pour une atmosphère intime et rassurante, ou </w:t>
+      </w:r>
+      <w:r>
+        <w:rPr>
+          <w:rFonts w:ascii="Times New Roman" w:eastAsia="Times New Roman" w:hAnsi="Times New Roman" w:cs="Times New Roman"/>
+          <w:color w:val="000000"/>
+          <w:lang w:eastAsia="fr-FR"/>
+        </w:rPr>
+        <w:t xml:space="preserve">en studio </w:t>
+      </w:r>
+      <w:r>
+        <w:rPr>
+          <w:rFonts w:ascii="Times New Roman" w:eastAsia="Times New Roman" w:hAnsi="Times New Roman" w:cs="Times New Roman"/>
+          <w:color w:val="000000"/>
+          <w:lang w:eastAsia="fr-FR"/>
+        </w:rPr>
+        <w:t xml:space="preserve">dans un décor </w:t>
+      </w:r>
+      <w:r>
+        <w:rPr>
+          <w:rFonts w:ascii="Times New Roman" w:eastAsia="Times New Roman" w:hAnsi="Times New Roman" w:cs="Times New Roman"/>
+          <w:color w:val="000000"/>
+          <w:lang w:eastAsia="fr-FR"/>
+        </w:rPr>
+        <w:t>spécialement conçu pour le bien être</w:t>
+      </w:r>
+      <w:r>
+        <w:rPr>
+          <w:rFonts w:ascii="Times New Roman" w:eastAsia="Times New Roman" w:hAnsi="Times New Roman" w:cs="Times New Roman"/>
+          <w:color w:val="000000"/>
+          <w:lang w:eastAsia="fr-FR"/>
+        </w:rPr>
+        <w:t xml:space="preserve"> de votre </w:t>
+      </w:r>
+      <w:proofErr w:type="spellStart"/>
+      <w:r>
+        <w:rPr>
+          <w:rFonts w:ascii="Times New Roman" w:eastAsia="Times New Roman" w:hAnsi="Times New Roman" w:cs="Times New Roman"/>
+          <w:color w:val="000000"/>
+          <w:lang w:eastAsia="fr-FR"/>
+        </w:rPr>
+        <w:t>boutchou</w:t>
+      </w:r>
+      <w:proofErr w:type="spellEnd"/>
+      <w:r>
+        <w:rPr>
+          <w:rFonts w:ascii="Times New Roman" w:eastAsia="Times New Roman" w:hAnsi="Times New Roman" w:cs="Times New Roman"/>
+          <w:color w:val="000000"/>
+          <w:lang w:eastAsia="fr-FR"/>
+        </w:rPr>
+        <w:br/>
+      </w:r>
+      <w:r>
+        <w:rPr>
+          <w:rFonts w:ascii="Apple Color Emoji" w:eastAsia="Times New Roman" w:hAnsi="Apple Color Emoji" w:cs="Apple Color Emoji"/>
+          <w:color w:val="000000"/>
+          <w:lang w:eastAsia="fr-FR"/>
+        </w:rPr>
+        <w:t>🕰</w:t>
+      </w:r>
+      <w:r>
+        <w:rPr>
+          <w:rFonts w:ascii="Times New Roman" w:eastAsia="Times New Roman" w:hAnsi="Times New Roman" w:cs="Times New Roman"/>
+          <w:color w:val="000000"/>
+          <w:lang w:eastAsia="fr-FR"/>
+        </w:rPr>
+        <w:t>️ </w:t>
+      </w:r>
+      <w:r>
+        <w:rPr>
+          <w:rFonts w:ascii="Times New Roman" w:eastAsia="Times New Roman" w:hAnsi="Times New Roman" w:cs="Times New Roman"/>
+          <w:b/>
+          <w:bCs/>
+          <w:color w:val="000000"/>
+          <w:lang w:eastAsia="fr-FR"/>
+        </w:rPr>
+        <w:t>Une séance adaptée à bébé</w:t>
+      </w:r>
+      <w:r>
+        <w:rPr>
+          <w:rFonts w:ascii="Times New Roman" w:eastAsia="Times New Roman" w:hAnsi="Times New Roman" w:cs="Times New Roman"/>
+          <w:color w:val="000000"/>
+          <w:lang w:eastAsia="fr-FR"/>
+        </w:rPr>
+        <w:t xml:space="preserve"> : </w:t>
+      </w:r>
+      <w:r>
+        <w:rPr>
+          <w:rFonts w:ascii="Times New Roman" w:eastAsia="Times New Roman" w:hAnsi="Times New Roman" w:cs="Times New Roman"/>
+          <w:color w:val="000000"/>
+          <w:lang w:eastAsia="fr-FR"/>
+        </w:rPr>
+        <w:t xml:space="preserve">je m’adapte à </w:t>
+      </w:r>
+      <w:r>
+        <w:rPr>
+          <w:rFonts w:ascii="Times New Roman" w:eastAsia="Times New Roman" w:hAnsi="Times New Roman" w:cs="Times New Roman"/>
+          <w:color w:val="000000"/>
+          <w:lang w:eastAsia="fr-FR"/>
+        </w:rPr>
+        <w:t xml:space="preserve">ses besoins, </w:t>
+      </w:r>
+      <w:r>
+        <w:rPr>
+          <w:rFonts w:ascii="Times New Roman" w:eastAsia="Times New Roman" w:hAnsi="Times New Roman" w:cs="Times New Roman"/>
+          <w:color w:val="000000"/>
+          <w:lang w:eastAsia="fr-FR"/>
+        </w:rPr>
+        <w:t xml:space="preserve">à </w:t>
+      </w:r>
+      <w:r>
+        <w:rPr>
+          <w:rFonts w:ascii="Times New Roman" w:eastAsia="Times New Roman" w:hAnsi="Times New Roman" w:cs="Times New Roman"/>
+          <w:color w:val="000000"/>
+          <w:lang w:eastAsia="fr-FR"/>
+        </w:rPr>
+        <w:t>s</w:t>
+      </w:r>
+      <w:r>
+        <w:rPr>
+          <w:rFonts w:ascii="Times New Roman" w:eastAsia="Times New Roman" w:hAnsi="Times New Roman" w:cs="Times New Roman"/>
+          <w:color w:val="000000"/>
+          <w:lang w:eastAsia="fr-FR"/>
+        </w:rPr>
+        <w:t>on</w:t>
+      </w:r>
+      <w:r>
+        <w:rPr>
+          <w:rFonts w:ascii="Times New Roman" w:eastAsia="Times New Roman" w:hAnsi="Times New Roman" w:cs="Times New Roman"/>
+          <w:color w:val="000000"/>
+          <w:lang w:eastAsia="fr-FR"/>
+        </w:rPr>
+        <w:t xml:space="preserve"> rythme, sans jamais le forcer.</w:t>
+      </w:r>
+      <w:r>
+        <w:rPr>
+          <w:rFonts w:ascii="Times New Roman" w:eastAsia="Times New Roman" w:hAnsi="Times New Roman" w:cs="Times New Roman"/>
+          <w:color w:val="000000"/>
+          <w:lang w:eastAsia="fr-FR"/>
+        </w:rPr>
+        <w:br/>
+      </w:r>
+      <w:r>
+        <w:rPr>
+          <w:rFonts w:ascii="Apple Color Emoji" w:eastAsia="Times New Roman" w:hAnsi="Apple Color Emoji" w:cs="Apple Color Emoji"/>
+          <w:color w:val="000000"/>
+          <w:lang w:eastAsia="fr-FR"/>
+        </w:rPr>
+        <w:t>🤱</w:t>
+      </w:r>
+      <w:r>
+        <w:rPr>
+          <w:rFonts w:ascii="Times New Roman" w:eastAsia="Times New Roman" w:hAnsi="Times New Roman" w:cs="Times New Roman"/>
+          <w:color w:val="000000"/>
+          <w:lang w:eastAsia="fr-FR"/>
+        </w:rPr>
+        <w:t> </w:t>
+      </w:r>
+      <w:r>
+        <w:rPr>
+          <w:rFonts w:ascii="Times New Roman" w:eastAsia="Times New Roman" w:hAnsi="Times New Roman" w:cs="Times New Roman"/>
+          <w:b/>
+          <w:bCs/>
+          <w:color w:val="000000"/>
+          <w:lang w:eastAsia="fr-FR"/>
+        </w:rPr>
+        <w:t>Avec ou sans les parents</w:t>
+      </w:r>
+      <w:r>
+        <w:rPr>
+          <w:rFonts w:ascii="Times New Roman" w:eastAsia="Times New Roman" w:hAnsi="Times New Roman" w:cs="Times New Roman"/>
+          <w:color w:val="000000"/>
+          <w:lang w:eastAsia="fr-FR"/>
+        </w:rPr>
+        <w:t> : des portraits de bébé seul, dans vos bras, avec ses frères et sœurs… chaque détail compte.</w:t>
+      </w:r>
+    </w:p>
+    <w:p/>
+    <w:p>
+      <w:r>
+        <w:t>Pour qui ?</w:t>
+      </w:r>
+    </w:p>
+    <w:p>
+      <w:proofErr w:type="gramStart"/>
+      <w:r>
+        <w:rPr>
+          <w:rFonts w:ascii="Apple Color Emoji" w:hAnsi="Apple Color Emoji" w:cs="Apple Color Emoji"/>
+        </w:rPr>
+        <w:t>👉</w:t>
+      </w:r>
+      <w:proofErr w:type="gramEnd"/>
+      <w:r>
+        <w:t xml:space="preserve"> Les jeunes parents qui veulent des souvenirs tendres et naturels  </w:t>
+      </w:r>
+    </w:p>
+    <w:p>
+      <w:proofErr w:type="gramStart"/>
+      <w:r>
+        <w:rPr>
+          <w:rFonts w:ascii="Apple Color Emoji" w:hAnsi="Apple Color Emoji" w:cs="Apple Color Emoji"/>
+        </w:rPr>
+        <w:t>👉</w:t>
+      </w:r>
+      <w:proofErr w:type="gramEnd"/>
+      <w:r>
+        <w:t xml:space="preserve"> Une séance à faire dans les 15 premiers jours de vie  </w:t>
+      </w:r>
+    </w:p>
+    <w:p/>
+    <w:p>
+      <w:pPr>
+        <w:pStyle w:val="Titre3"/>
+        <w:rPr>
+          <w:color w:val="000000"/>
+        </w:rPr>
+      </w:pPr>
+      <w:r>
+        <w:rPr>
+          <w:rStyle w:val="lev"/>
+          <w:b/>
+          <w:bCs/>
+          <w:color w:val="000000"/>
+        </w:rPr>
+        <w:t>9 Mois (Grossesse) : Immortaliser cette étape unique</w:t>
+      </w:r>
+    </w:p>
+    <w:p>
+      <w:pPr>
+        <w:pStyle w:val="NormalWeb"/>
+        <w:rPr>
+          <w:color w:val="000000"/>
+        </w:rPr>
+      </w:pPr>
+      <w:r>
+        <w:rPr>
+          <w:color w:val="000000"/>
+        </w:rPr>
+        <w:t xml:space="preserve">La grossesse est une période intense, faite de changements et d’émotions. </w:t>
+      </w:r>
+      <w:r>
+        <w:rPr>
+          <w:b/>
+          <w:color w:val="000000"/>
+        </w:rPr>
+        <w:t>Votre corps évolue</w:t>
+      </w:r>
+      <w:r>
+        <w:rPr>
+          <w:color w:val="000000"/>
+        </w:rPr>
+        <w:t xml:space="preserve">, votre quotidien aussi, et ces neuf mois passent finalement bien plus vite qu’on ne l’imagine. Cette séance photo est là pour </w:t>
+      </w:r>
+      <w:r>
+        <w:rPr>
+          <w:b/>
+          <w:color w:val="000000"/>
+        </w:rPr>
+        <w:t>capturer cette transition</w:t>
+      </w:r>
+      <w:r>
+        <w:rPr>
+          <w:color w:val="000000"/>
+        </w:rPr>
+        <w:t>, sans artifices, avec authenticité et élégance.</w:t>
+      </w:r>
+    </w:p>
+    <w:p>
+      <w:pPr>
+        <w:pStyle w:val="NormalWeb"/>
+        <w:rPr>
+          <w:color w:val="000000"/>
+        </w:rPr>
+      </w:pPr>
+      <w:r>
+        <w:rPr>
+          <w:color w:val="000000"/>
+        </w:rPr>
+        <w:t xml:space="preserve">Chaque femme vit sa grossesse différemment, et chaque séance est pensée en fonction de vos envies. Que vous souhaitiez un rendu naturel en extérieur, une ambiance intime à domicile ou un </w:t>
+      </w:r>
+      <w:r>
+        <w:rPr>
+          <w:b/>
+          <w:color w:val="000000"/>
+        </w:rPr>
+        <w:t>shooting plus artistique en studio</w:t>
+      </w:r>
+      <w:r>
+        <w:rPr>
+          <w:color w:val="000000"/>
+        </w:rPr>
+        <w:t>, l’objectif est simple : mettre en lumière ce moment si particulier.</w:t>
+      </w:r>
+    </w:p>
+    <w:p>
+      <w:pPr>
+        <w:pStyle w:val="NormalWeb"/>
+        <w:rPr>
+          <w:color w:val="000000"/>
+        </w:rPr>
+      </w:pPr>
+      <w:proofErr w:type="gramStart"/>
+      <w:r>
+        <w:rPr>
+          <w:rFonts w:ascii="Apple Color Emoji" w:hAnsi="Apple Color Emoji" w:cs="Apple Color Emoji"/>
+          <w:color w:val="000000"/>
+        </w:rPr>
+        <w:t>🏞</w:t>
+      </w:r>
+      <w:proofErr w:type="gramEnd"/>
+      <w:r>
+        <w:rPr>
+          <w:color w:val="000000"/>
+        </w:rPr>
+        <w:t>️</w:t>
+      </w:r>
+      <w:r>
+        <w:rPr>
+          <w:rStyle w:val="apple-converted-space"/>
+          <w:color w:val="000000"/>
+        </w:rPr>
+        <w:t> </w:t>
+      </w:r>
+      <w:r>
+        <w:rPr>
+          <w:rStyle w:val="lev"/>
+          <w:color w:val="000000"/>
+        </w:rPr>
+        <w:t>En extérieur</w:t>
+      </w:r>
+      <w:r>
+        <w:rPr>
+          <w:rStyle w:val="apple-converted-space"/>
+          <w:color w:val="000000"/>
+        </w:rPr>
+        <w:t> </w:t>
+      </w:r>
+      <w:r>
+        <w:rPr>
+          <w:color w:val="000000"/>
+        </w:rPr>
+        <w:t>: pour une atmosphère naturelle et lumineuse</w:t>
+      </w:r>
+      <w:r>
+        <w:rPr>
+          <w:color w:val="000000"/>
+        </w:rPr>
+        <w:br/>
+      </w:r>
+      <w:r>
+        <w:rPr>
+          <w:rFonts w:ascii="Apple Color Emoji" w:hAnsi="Apple Color Emoji" w:cs="Apple Color Emoji"/>
+          <w:color w:val="000000"/>
+        </w:rPr>
+        <w:t>🏡</w:t>
+      </w:r>
+      <w:r>
+        <w:rPr>
+          <w:rStyle w:val="apple-converted-space"/>
+          <w:color w:val="000000"/>
+        </w:rPr>
+        <w:t> </w:t>
+      </w:r>
+      <w:r>
+        <w:rPr>
+          <w:rStyle w:val="lev"/>
+          <w:color w:val="000000"/>
+        </w:rPr>
+        <w:t>À domicile</w:t>
+      </w:r>
+      <w:r>
+        <w:rPr>
+          <w:rStyle w:val="apple-converted-space"/>
+          <w:color w:val="000000"/>
+        </w:rPr>
+        <w:t> </w:t>
+      </w:r>
+      <w:r>
+        <w:rPr>
+          <w:color w:val="000000"/>
+        </w:rPr>
+        <w:t>: pour des images cocooning et chaleureuses</w:t>
+      </w:r>
+      <w:r>
+        <w:rPr>
+          <w:color w:val="000000"/>
+        </w:rPr>
+        <w:br/>
+      </w:r>
+      <w:r>
+        <w:rPr>
+          <w:rFonts w:ascii="Apple Color Emoji" w:hAnsi="Apple Color Emoji" w:cs="Apple Color Emoji"/>
+          <w:color w:val="000000"/>
+        </w:rPr>
+        <w:t>📸</w:t>
+      </w:r>
+      <w:r>
+        <w:rPr>
+          <w:rStyle w:val="apple-converted-space"/>
+          <w:color w:val="000000"/>
+        </w:rPr>
+        <w:t> </w:t>
+      </w:r>
+      <w:r>
+        <w:rPr>
+          <w:rStyle w:val="lev"/>
+          <w:color w:val="000000"/>
+        </w:rPr>
+        <w:t>En studio</w:t>
+      </w:r>
+      <w:r>
+        <w:rPr>
+          <w:rStyle w:val="apple-converted-space"/>
+          <w:color w:val="000000"/>
+        </w:rPr>
+        <w:t> </w:t>
+      </w:r>
+      <w:r>
+        <w:rPr>
+          <w:color w:val="000000"/>
+        </w:rPr>
+        <w:t>: pour un rendu épuré et intemporel</w:t>
+      </w:r>
+    </w:p>
+    <w:p>
+      <w:pPr>
+        <w:pStyle w:val="NormalWeb"/>
+        <w:rPr>
+          <w:color w:val="000000"/>
+        </w:rPr>
+      </w:pPr>
+      <w:r>
+        <w:rPr>
+          <w:color w:val="000000"/>
+        </w:rPr>
+        <w:t>Seule ou avec votre partenaire, cette séance est avant tout un moment pour vous, où vous prenez le temps de vous arrêter et d’apprécier cette étape avant l’arrivée de bébé.</w:t>
+      </w:r>
+    </w:p>
+    <w:p>
+      <w:pPr>
+        <w:pStyle w:val="Titre2"/>
+        <w:rPr>
+          <w:color w:val="000000"/>
+        </w:rPr>
+      </w:pPr>
+      <w:proofErr w:type="gramStart"/>
+      <w:r>
+        <w:rPr>
+          <w:rStyle w:val="lev"/>
+          <w:rFonts w:ascii="Apple Color Emoji" w:hAnsi="Apple Color Emoji" w:cs="Apple Color Emoji"/>
+          <w:b w:val="0"/>
+          <w:bCs w:val="0"/>
+          <w:color w:val="000000"/>
+        </w:rPr>
+        <w:t>📅</w:t>
+      </w:r>
+      <w:proofErr w:type="gramEnd"/>
+      <w:r>
+        <w:rPr>
+          <w:rStyle w:val="lev"/>
+          <w:b w:val="0"/>
+          <w:bCs w:val="0"/>
+          <w:color w:val="000000"/>
+        </w:rPr>
+        <w:t xml:space="preserve"> Quand faire votre séance ?</w:t>
+      </w:r>
+    </w:p>
+    <w:p>
+      <w:pPr>
+        <w:pStyle w:val="NormalWeb"/>
+        <w:rPr>
+          <w:color w:val="000000"/>
+        </w:rPr>
+      </w:pPr>
+      <w:r>
+        <w:rPr>
+          <w:color w:val="000000"/>
+        </w:rPr>
+        <w:t>L’idéal est de réaliser la séance entre le</w:t>
+      </w:r>
+      <w:r>
+        <w:rPr>
+          <w:rStyle w:val="apple-converted-space"/>
+          <w:rFonts w:eastAsiaTheme="majorEastAsia"/>
+          <w:color w:val="000000"/>
+        </w:rPr>
+        <w:t> </w:t>
+      </w:r>
+      <w:r>
+        <w:rPr>
+          <w:rStyle w:val="lev"/>
+          <w:color w:val="000000"/>
+        </w:rPr>
+        <w:t>7ᵉ et le 8ᵉ mois</w:t>
+      </w:r>
+      <w:r>
+        <w:rPr>
+          <w:color w:val="000000"/>
+        </w:rPr>
+        <w:t>, lorsque le ventre est bien arrondi tout en gardant une bonne mobilité.</w:t>
+      </w:r>
+    </w:p>
+    <w:p>
+      <w:pPr>
+        <w:pStyle w:val="NormalWeb"/>
+        <w:rPr>
+          <w:color w:val="000000"/>
+        </w:rPr>
+      </w:pPr>
+      <w:proofErr w:type="gramStart"/>
+      <w:r>
+        <w:rPr>
+          <w:rFonts w:ascii="Apple Color Emoji" w:hAnsi="Apple Color Emoji" w:cs="Apple Color Emoji"/>
+          <w:color w:val="000000"/>
+        </w:rPr>
+        <w:t>💡</w:t>
+      </w:r>
+      <w:proofErr w:type="gramEnd"/>
+      <w:r>
+        <w:rPr>
+          <w:rStyle w:val="apple-converted-space"/>
+          <w:rFonts w:eastAsiaTheme="majorEastAsia"/>
+          <w:color w:val="000000"/>
+        </w:rPr>
+        <w:t> </w:t>
+      </w:r>
+      <w:r>
+        <w:rPr>
+          <w:rStyle w:val="lev"/>
+          <w:color w:val="000000"/>
+        </w:rPr>
+        <w:t>Pour qui ?</w:t>
+      </w:r>
+      <w:r>
+        <w:rPr>
+          <w:color w:val="000000"/>
+        </w:rPr>
+        <w:br/>
+      </w:r>
+      <w:r>
+        <w:rPr>
+          <w:rFonts w:ascii="Apple Color Emoji" w:hAnsi="Apple Color Emoji" w:cs="Apple Color Emoji"/>
+          <w:color w:val="000000"/>
+        </w:rPr>
+        <w:t>👉</w:t>
+      </w:r>
+      <w:r>
+        <w:rPr>
+          <w:color w:val="000000"/>
+        </w:rPr>
+        <w:t xml:space="preserve"> Celles qui veulent un souvenir sincère et naturel de leur grossesse</w:t>
+      </w:r>
+      <w:r>
+        <w:rPr>
+          <w:color w:val="000000"/>
+        </w:rPr>
+        <w:br/>
+      </w:r>
+      <w:r>
+        <w:rPr>
+          <w:rFonts w:ascii="Apple Color Emoji" w:hAnsi="Apple Color Emoji" w:cs="Apple Color Emoji"/>
+          <w:color w:val="000000"/>
+        </w:rPr>
+        <w:t>👉</w:t>
+      </w:r>
+      <w:r>
+        <w:rPr>
+          <w:color w:val="000000"/>
+        </w:rPr>
+        <w:t xml:space="preserve"> Celles qui souhaitent un moment pour elles, pour se reconnecter à leur corps</w:t>
+      </w:r>
+    </w:p>
+    <w:p>
+      <w:pPr>
+        <w:pStyle w:val="NormalWeb"/>
+        <w:rPr>
+          <w:color w:val="000000"/>
+        </w:rPr>
+      </w:pPr>
+      <w:proofErr w:type="gramStart"/>
+      <w:r>
+        <w:rPr>
+          <w:rFonts w:ascii="Apple Color Emoji" w:hAnsi="Apple Color Emoji" w:cs="Apple Color Emoji"/>
+          <w:color w:val="000000"/>
+        </w:rPr>
+        <w:t>📩</w:t>
+      </w:r>
+      <w:proofErr w:type="gramEnd"/>
+      <w:r>
+        <w:rPr>
+          <w:rStyle w:val="apple-converted-space"/>
+          <w:rFonts w:eastAsiaTheme="majorEastAsia"/>
+          <w:color w:val="000000"/>
+        </w:rPr>
+        <w:t> </w:t>
+      </w:r>
+      <w:r>
+        <w:rPr>
+          <w:rStyle w:val="lev"/>
+          <w:color w:val="000000"/>
+        </w:rPr>
+        <w:t>Envie de figer ces instants avant l’arrivée de bébé ? Contactez-moi pour réserver votre séance.</w:t>
+      </w:r>
+    </w:p>
+    <w:p/>
+    <w:p/>
+    <w:p>
+      <w:r>
+        <w:rPr>
+          <w:rFonts w:ascii="Apple Color Emoji" w:hAnsi="Apple Color Emoji" w:cs="Apple Color Emoji"/>
+        </w:rPr>
+        <w:t>💡</w:t>
+      </w:r>
+      <w:r>
+        <w:t xml:space="preserve"> **Pour qui</w:t>
+      </w:r>
+      <w:proofErr w:type="gramStart"/>
+      <w:r>
+        <w:t xml:space="preserve"> ?*</w:t>
+      </w:r>
+      <w:proofErr w:type="gramEnd"/>
+      <w:r>
+        <w:t xml:space="preserve">*  </w:t>
+      </w:r>
+    </w:p>
+    <w:p>
+      <w:proofErr w:type="gramStart"/>
+      <w:r>
+        <w:rPr>
+          <w:rFonts w:ascii="Apple Color Emoji" w:hAnsi="Apple Color Emoji" w:cs="Apple Color Emoji"/>
+        </w:rPr>
+        <w:lastRenderedPageBreak/>
+        <w:t>👉</w:t>
+      </w:r>
+      <w:proofErr w:type="gramEnd"/>
+      <w:r>
+        <w:t xml:space="preserve"> Celles qui veulent un souvenir puissant de leur grossesse  </w:t>
+      </w:r>
+    </w:p>
+    <w:p>
+      <w:proofErr w:type="gramStart"/>
+      <w:r>
+        <w:rPr>
+          <w:rFonts w:ascii="Apple Color Emoji" w:hAnsi="Apple Color Emoji" w:cs="Apple Color Emoji"/>
+        </w:rPr>
+        <w:t>👉</w:t>
+      </w:r>
+      <w:proofErr w:type="gramEnd"/>
+      <w:r>
+        <w:t xml:space="preserve"> Pour se sentir belle et rayonner avant l’arrivée de bébé  </w:t>
+      </w:r>
+    </w:p>
+    <w:p>
+      <w:pPr>
+        <w:pStyle w:val="Titre3"/>
+        <w:rPr>
+          <w:color w:val="000000"/>
+        </w:rPr>
+      </w:pPr>
+      <w:r>
+        <w:rPr>
+          <w:rStyle w:val="lev"/>
+          <w:b/>
+          <w:bCs/>
+          <w:color w:val="000000"/>
+        </w:rPr>
+        <w:t>P</w:t>
+      </w:r>
+      <w:r>
+        <w:rPr>
+          <w:rStyle w:val="lev"/>
+          <w:b/>
+          <w:bCs/>
+          <w:color w:val="000000"/>
+        </w:rPr>
+        <w:t xml:space="preserve">assions </w:t>
+      </w:r>
+      <w:proofErr w:type="spellStart"/>
+      <w:r>
+        <w:rPr>
+          <w:rStyle w:val="lev"/>
+          <w:b/>
+          <w:bCs/>
+          <w:color w:val="000000"/>
+        </w:rPr>
+        <w:t>Lives</w:t>
+      </w:r>
+      <w:proofErr w:type="spellEnd"/>
+      <w:r>
+        <w:rPr>
+          <w:rStyle w:val="lev"/>
+          <w:b/>
+          <w:bCs/>
+          <w:color w:val="000000"/>
+        </w:rPr>
+        <w:t xml:space="preserve"> : Mettez en scène ce qui vous passionne</w:t>
+      </w:r>
+    </w:p>
+    <w:p>
+      <w:pPr>
+        <w:pStyle w:val="NormalWeb"/>
+        <w:rPr>
+          <w:color w:val="000000"/>
+        </w:rPr>
+      </w:pPr>
+      <w:r>
+        <w:rPr>
+          <w:color w:val="000000"/>
+        </w:rPr>
+        <w:t>Que ce soit un sport, un art, un animal ou un univers qui vous inspire, vos passions méritent d’être mises en lumière. Que vous soyez en pleine action, plongé dans un univers qui vous fascine, ou dans un moment plus posé, cette séance est pensée pour capturer ce qui vous anime, avec un rendu qui vous ressemble.</w:t>
+      </w:r>
+    </w:p>
+    <w:p>
+      <w:r>
+        <w:rPr>
+          <w:noProof/>
+        </w:rPr>
+        <w:pict>
+          <v:rect id="_x0000_i1027" alt="" style="width:.05pt;height:.05pt;mso-width-percent:0;mso-height-percent:0;mso-width-percent:0;mso-height-percent:0" o:hralign="center" o:hrstd="t" o:hr="t" fillcolor="#a0a0a0" stroked="f"/>
+        </w:pict>
+      </w:r>
+    </w:p>
+    <w:p>
+      <w:pPr>
+        <w:pStyle w:val="Titre2"/>
+        <w:rPr>
+          <w:color w:val="000000"/>
+        </w:rPr>
+      </w:pPr>
+      <w:proofErr w:type="gramStart"/>
+      <w:r>
+        <w:rPr>
+          <w:rStyle w:val="lev"/>
+          <w:rFonts w:ascii="Apple Color Emoji" w:hAnsi="Apple Color Emoji" w:cs="Apple Color Emoji"/>
+          <w:b w:val="0"/>
+          <w:bCs w:val="0"/>
+          <w:color w:val="000000"/>
+        </w:rPr>
+        <w:t>📷</w:t>
+      </w:r>
+      <w:proofErr w:type="gramEnd"/>
+      <w:r>
+        <w:rPr>
+          <w:rStyle w:val="lev"/>
+          <w:b w:val="0"/>
+          <w:bCs w:val="0"/>
+          <w:color w:val="000000"/>
+        </w:rPr>
+        <w:t xml:space="preserve"> Un shooting sur-mesure, fidèle à votre univers</w:t>
+      </w:r>
+    </w:p>
+    <w:p>
+      <w:pPr>
+        <w:pStyle w:val="NormalWeb"/>
+        <w:rPr>
+          <w:color w:val="000000"/>
+        </w:rPr>
+      </w:pPr>
+      <w:r>
+        <w:rPr>
+          <w:color w:val="000000"/>
+        </w:rPr>
+        <w:t>Loin des portraits classiques, cette séance s’adapte à votre style et à ce qui vous motive :</w:t>
+      </w:r>
+    </w:p>
+    <w:p>
+      <w:pPr>
+        <w:pStyle w:val="NormalWeb"/>
+        <w:rPr>
+          <w:color w:val="000000"/>
+        </w:rPr>
+      </w:pPr>
+      <w:proofErr w:type="gramStart"/>
+      <w:r>
+        <w:rPr>
+          <w:rFonts w:ascii="Apple Color Emoji" w:hAnsi="Apple Color Emoji" w:cs="Apple Color Emoji"/>
+          <w:color w:val="000000"/>
+        </w:rPr>
+        <w:t>🏃</w:t>
+      </w:r>
+      <w:proofErr w:type="gramEnd"/>
+      <w:r>
+        <w:rPr>
+          <w:rStyle w:val="apple-converted-space"/>
+          <w:color w:val="000000"/>
+        </w:rPr>
+        <w:t> </w:t>
+      </w:r>
+      <w:r>
+        <w:rPr>
+          <w:rStyle w:val="lev"/>
+          <w:color w:val="000000"/>
+        </w:rPr>
+        <w:t>En action</w:t>
+      </w:r>
+      <w:r>
+        <w:rPr>
+          <w:rStyle w:val="apple-converted-space"/>
+          <w:color w:val="000000"/>
+        </w:rPr>
+        <w:t> </w:t>
+      </w:r>
+      <w:r>
+        <w:rPr>
+          <w:color w:val="000000"/>
+        </w:rPr>
+        <w:t>: sur le terrain, en répétition, en plein effort ou en pleine concentration</w:t>
+      </w:r>
+      <w:r>
+        <w:rPr>
+          <w:color w:val="000000"/>
+        </w:rPr>
+        <w:br/>
+      </w:r>
+      <w:r>
+        <w:rPr>
+          <w:rFonts w:ascii="Apple Color Emoji" w:hAnsi="Apple Color Emoji" w:cs="Apple Color Emoji"/>
+          <w:color w:val="000000"/>
+        </w:rPr>
+        <w:t>🎭</w:t>
+      </w:r>
+      <w:r>
+        <w:rPr>
+          <w:rStyle w:val="apple-converted-space"/>
+          <w:color w:val="000000"/>
+        </w:rPr>
+        <w:t> </w:t>
+      </w:r>
+      <w:r>
+        <w:rPr>
+          <w:rStyle w:val="lev"/>
+          <w:color w:val="000000"/>
+        </w:rPr>
+        <w:t>Inspiré d’un univers</w:t>
+      </w:r>
+      <w:r>
+        <w:rPr>
+          <w:rStyle w:val="apple-converted-space"/>
+          <w:color w:val="000000"/>
+        </w:rPr>
+        <w:t> </w:t>
+      </w:r>
+      <w:r>
+        <w:rPr>
+          <w:color w:val="000000"/>
+        </w:rPr>
+        <w:t>: ambiance cinéma, époque, références à une série ou un film culte, reconstitution historique</w:t>
+      </w:r>
+      <w:r>
+        <w:rPr>
+          <w:color w:val="000000"/>
+        </w:rPr>
+        <w:br/>
+      </w:r>
+      <w:r>
+        <w:rPr>
+          <w:rFonts w:ascii="Apple Color Emoji" w:hAnsi="Apple Color Emoji" w:cs="Apple Color Emoji"/>
+          <w:color w:val="000000"/>
+        </w:rPr>
+        <w:t>🐎</w:t>
+      </w:r>
+      <w:r>
+        <w:rPr>
+          <w:rStyle w:val="apple-converted-space"/>
+          <w:color w:val="000000"/>
+        </w:rPr>
+        <w:t> </w:t>
+      </w:r>
+      <w:r>
+        <w:rPr>
+          <w:rStyle w:val="lev"/>
+          <w:color w:val="000000"/>
+        </w:rPr>
+        <w:t>Avec vos compagnons</w:t>
+      </w:r>
+      <w:r>
+        <w:rPr>
+          <w:rStyle w:val="apple-converted-space"/>
+          <w:color w:val="000000"/>
+        </w:rPr>
+        <w:t> </w:t>
+      </w:r>
+      <w:r>
+        <w:rPr>
+          <w:color w:val="000000"/>
+        </w:rPr>
+        <w:t>: chevaux, chiens, instruments, accessoires… tout ce qui fait partie de votre passion</w:t>
+      </w:r>
+    </w:p>
+    <w:p>
+      <w:pPr>
+        <w:pStyle w:val="NormalWeb"/>
+        <w:rPr>
+          <w:color w:val="000000"/>
+        </w:rPr>
+      </w:pPr>
+      <w:r>
+        <w:rPr>
+          <w:color w:val="000000"/>
+        </w:rPr>
+        <w:t>Que vous souhaitiez un rendu brut et réaliste ou une mise en scène travaillée, tout est pensé pour refléter votre vision.</w:t>
+      </w:r>
+    </w:p>
+    <w:p>
+      <w:r>
+        <w:rPr>
+          <w:noProof/>
+        </w:rPr>
+        <w:pict>
+          <v:rect id="_x0000_i1026" alt="" style="width:.05pt;height:.05pt;mso-width-percent:0;mso-height-percent:0;mso-width-percent:0;mso-height-percent:0" o:hralign="center" o:hrstd="t" o:hr="t" fillcolor="#a0a0a0" stroked="f"/>
+        </w:pict>
+      </w:r>
+    </w:p>
+    <w:p>
+      <w:pPr>
+        <w:pStyle w:val="Titre2"/>
+        <w:rPr>
+          <w:color w:val="000000"/>
+        </w:rPr>
+      </w:pPr>
+      <w:proofErr w:type="gramStart"/>
+      <w:r>
+        <w:rPr>
+          <w:rStyle w:val="lev"/>
+          <w:rFonts w:ascii="Apple Color Emoji" w:hAnsi="Apple Color Emoji" w:cs="Apple Color Emoji"/>
+          <w:b w:val="0"/>
+          <w:bCs w:val="0"/>
+          <w:color w:val="000000"/>
+        </w:rPr>
+        <w:t>📅</w:t>
+      </w:r>
+      <w:proofErr w:type="gramEnd"/>
+      <w:r>
+        <w:rPr>
+          <w:rStyle w:val="lev"/>
+          <w:b w:val="0"/>
+          <w:bCs w:val="0"/>
+          <w:color w:val="000000"/>
+        </w:rPr>
+        <w:t xml:space="preserve"> Pour qui ?</w:t>
+      </w:r>
+    </w:p>
+    <w:p>
+      <w:pPr>
+        <w:pStyle w:val="NormalWeb"/>
+        <w:rPr>
+          <w:color w:val="000000"/>
+        </w:rPr>
+      </w:pPr>
+      <w:proofErr w:type="gramStart"/>
+      <w:r>
+        <w:rPr>
+          <w:rFonts w:ascii="Apple Color Emoji" w:hAnsi="Apple Color Emoji" w:cs="Apple Color Emoji"/>
+          <w:color w:val="000000"/>
+        </w:rPr>
+        <w:t>💡</w:t>
+      </w:r>
+      <w:proofErr w:type="gramEnd"/>
+      <w:r>
+        <w:rPr>
+          <w:rStyle w:val="apple-converted-space"/>
+          <w:color w:val="000000"/>
+        </w:rPr>
+        <w:t> </w:t>
+      </w:r>
+      <w:r>
+        <w:rPr>
+          <w:rStyle w:val="lev"/>
+          <w:color w:val="000000"/>
+        </w:rPr>
+        <w:t>Cette séance est faite pour vous si…</w:t>
+      </w:r>
+      <w:r>
+        <w:rPr>
+          <w:color w:val="000000"/>
+        </w:rPr>
+        <w:br/>
+      </w:r>
+      <w:r>
+        <w:rPr>
+          <w:rFonts w:ascii="Apple Color Emoji" w:hAnsi="Apple Color Emoji" w:cs="Apple Color Emoji"/>
+          <w:color w:val="000000"/>
+        </w:rPr>
+        <w:t>👉</w:t>
+      </w:r>
+      <w:r>
+        <w:rPr>
+          <w:color w:val="000000"/>
+        </w:rPr>
+        <w:t xml:space="preserve"> Vous voulez des photos dynamiques et naturelles, en plein cœur de votre passion</w:t>
+      </w:r>
+      <w:r>
+        <w:rPr>
+          <w:color w:val="000000"/>
+        </w:rPr>
+        <w:br/>
+      </w:r>
+      <w:r>
+        <w:rPr>
+          <w:rFonts w:ascii="Apple Color Emoji" w:hAnsi="Apple Color Emoji" w:cs="Apple Color Emoji"/>
+          <w:color w:val="000000"/>
+        </w:rPr>
+        <w:t>👉</w:t>
+      </w:r>
+      <w:r>
+        <w:rPr>
+          <w:color w:val="000000"/>
+        </w:rPr>
+        <w:t xml:space="preserve"> Vous souhaitez recréer une ambiance, une époque, ou un univers qui vous inspire</w:t>
+      </w:r>
+      <w:r>
+        <w:rPr>
+          <w:color w:val="000000"/>
+        </w:rPr>
+        <w:br/>
+      </w:r>
+      <w:r>
+        <w:rPr>
+          <w:rFonts w:ascii="Apple Color Emoji" w:hAnsi="Apple Color Emoji" w:cs="Apple Color Emoji"/>
+          <w:color w:val="000000"/>
+        </w:rPr>
+        <w:t>👉</w:t>
+      </w:r>
+      <w:r>
+        <w:rPr>
+          <w:color w:val="000000"/>
+        </w:rPr>
+        <w:t xml:space="preserve"> Vous êtes sportif, artiste, passionné d’histoire, de cinéma ou de culture geek</w:t>
+      </w:r>
+    </w:p>
+    <w:p>
+      <w:pPr>
+        <w:pStyle w:val="NormalWeb"/>
+        <w:rPr>
+          <w:color w:val="000000"/>
+        </w:rPr>
+      </w:pPr>
+      <w:proofErr w:type="gramStart"/>
+      <w:r>
+        <w:rPr>
+          <w:rFonts w:ascii="Apple Color Emoji" w:hAnsi="Apple Color Emoji" w:cs="Apple Color Emoji"/>
+          <w:color w:val="000000"/>
+        </w:rPr>
+        <w:t>📩</w:t>
+      </w:r>
+      <w:proofErr w:type="gramEnd"/>
+      <w:r>
+        <w:rPr>
+          <w:rStyle w:val="apple-converted-space"/>
+          <w:color w:val="000000"/>
+        </w:rPr>
+        <w:t> </w:t>
+      </w:r>
+      <w:r>
+        <w:rPr>
+          <w:rStyle w:val="lev"/>
+          <w:color w:val="000000"/>
+        </w:rPr>
+        <w:t>Envie de donner vie à votre passion en images ? Contactez-moi pour une séance sur-mesure.</w:t>
+      </w:r>
+    </w:p>
+    <w:p>
+      <w:r>
+        <w:rPr>
+          <w:noProof/>
+        </w:rPr>
+        <w:pict>
+          <v:rect id="_x0000_i1025" alt="" style="width:.05pt;height:.05pt;mso-width-percent:0;mso-height-percent:0;mso-width-percent:0;mso-height-percent:0" o:hralign="center" o:hrstd="t" o:hr="t" fillcolor="#a0a0a0" stroked="f"/>
+        </w:pict>
+      </w:r>
+    </w:p>
+    <w:p>
+      <w:r>
+        <w:rPr>
+          <w:rFonts w:ascii="Cambria" w:hAnsi="Cambria" w:cs="Apple Color Emoji"/>
+        </w:rPr>
+        <w:t>H</w:t>
+      </w:r>
+      <w:r>
+        <w:rPr>
+          <w:rFonts w:ascii="Apple Color Emoji" w:hAnsi="Apple Color Emoji" w:cs="Apple Color Emoji"/>
+        </w:rPr>
+        <w:t>🔍</w:t>
+      </w:r>
+      <w:r>
+        <w:t xml:space="preserve"> **Pourquoi cette approche fonctionne en SEO</w:t>
+      </w:r>
+      <w:proofErr w:type="gramStart"/>
+      <w:r>
+        <w:t xml:space="preserve"> ?*</w:t>
+      </w:r>
+      <w:proofErr w:type="gramEnd"/>
+      <w:r>
+        <w:t xml:space="preserve">*  </w:t>
+      </w:r>
+    </w:p>
+    <w:p>
+      <w:r>
+        <w:rPr>
+          <w:rFonts w:ascii="Apple Color Emoji" w:hAnsi="Apple Color Emoji" w:cs="Apple Color Emoji"/>
+        </w:rPr>
+        <w:t>✅</w:t>
+      </w:r>
+      <w:r>
+        <w:t xml:space="preserve"> **</w:t>
+      </w:r>
+      <w:proofErr w:type="spellStart"/>
+      <w:r>
+        <w:t>Storytelling</w:t>
+      </w:r>
+      <w:proofErr w:type="spellEnd"/>
+      <w:r>
+        <w:t xml:space="preserve"> engageant** : plus humain, plus immersif  </w:t>
+      </w:r>
+    </w:p>
+    <w:p>
+      <w:r>
+        <w:rPr>
+          <w:rFonts w:ascii="Apple Color Emoji" w:hAnsi="Apple Color Emoji" w:cs="Apple Color Emoji"/>
+        </w:rPr>
+        <w:t>✅</w:t>
+      </w:r>
+      <w:r>
+        <w:t xml:space="preserve"> **Mots-clés intégrés naturellement** ("photographe grossesse Montpellier", "shooting couple naturel", "séance famille en lumière naturelle")  </w:t>
+      </w:r>
+    </w:p>
+    <w:p>
+      <w:r>
+        <w:rPr>
+          <w:rFonts w:ascii="Apple Color Emoji" w:hAnsi="Apple Color Emoji" w:cs="Apple Color Emoji"/>
+        </w:rPr>
+        <w:t>✅</w:t>
+      </w:r>
+      <w:r>
+        <w:t xml:space="preserve"> **Appel à l’action clair** : incite à réserver une séance  </w:t>
+      </w:r>
+    </w:p>
+    <w:p>
+      <w:r>
+        <w:rPr>
+          <w:rFonts w:ascii="Apple Color Emoji" w:hAnsi="Apple Color Emoji" w:cs="Apple Color Emoji"/>
+        </w:rPr>
+        <w:t>✅</w:t>
+      </w:r>
+      <w:r>
+        <w:t xml:space="preserve"> **Texte fluide et agréable** : pas juste une liste, mais une véritable expérience  </w:t>
+      </w:r>
+    </w:p>
+    <w:p/>
+    <w:p>
+      <w:pPr>
+        <w:rPr>
+          <w:rFonts w:ascii="Apple Color Emoji" w:hAnsi="Apple Color Emoji" w:cs="Apple Color Emoji"/>
+        </w:rPr>
+      </w:pPr>
+      <w:r>
+        <w:t xml:space="preserve">Tu veux que je peaufine un passage ou que je l’adapte encore plus à ton </w:t>
+      </w:r>
+      <w:proofErr w:type="spellStart"/>
+      <w:r>
+        <w:t>ton</w:t>
+      </w:r>
+      <w:proofErr w:type="spellEnd"/>
+      <w:r>
+        <w:t xml:space="preserve"> ? </w:t>
+      </w:r>
+      <w:proofErr w:type="gramStart"/>
+      <w:r>
+        <w:rPr>
+          <w:rFonts w:ascii="Apple Color Emoji" w:hAnsi="Apple Color Emoji" w:cs="Apple Color Emoji"/>
+        </w:rPr>
+        <w:t>😊</w:t>
+      </w:r>
+      <w:proofErr w:type="gramEnd"/>
+    </w:p>
+    <w:p>
+      <w:r>
+        <w:t>### **</w:t>
+      </w:r>
+      <w:r>
+        <w:rPr>
+          <w:rFonts w:ascii="Apple Color Emoji" w:hAnsi="Apple Color Emoji" w:cs="Apple Color Emoji"/>
+        </w:rPr>
+        <w:t>📌</w:t>
+      </w:r>
+      <w:r>
+        <w:t xml:space="preserve"> Nos Prestations Portraits Life Style : Des souvenirs authentiques**  </w:t>
+      </w:r>
+    </w:p>
     <w:p/>
     <w:p/>
     <w:sectPr>
@@ -593,6 +3061,48 @@
     <w:name w:val="Normal"/>
     <w:qFormat/>
   </w:style>
+  <w:style w:type="paragraph" w:styleId="Titre2">
+    <w:name w:val="heading 2"/>
+    <w:basedOn w:val="Normal"/>
+    <w:next w:val="Normal"/>
+    <w:link w:val="Titre2Car"/>
+    <w:uiPriority w:val="9"/>
+    <w:unhideWhenUsed/>
+    <w:qFormat/>
+    <w:rsid w:val="00D46E09"/>
+    <w:pPr>
+      <w:keepNext/>
+      <w:keepLines/>
+      <w:spacing w:before="40"/>
+      <w:outlineLvl w:val="1"/>
+    </w:pPr>
+    <w:rPr>
+      <w:rFonts w:asciiTheme="majorHAnsi" w:eastAsiaTheme="majorEastAsia" w:hAnsiTheme="majorHAnsi" w:cstheme="majorBidi"/>
+      <w:color w:val="2F5496" w:themeColor="accent1" w:themeShade="BF"/>
+      <w:sz w:val="26"/>
+      <w:szCs w:val="26"/>
+    </w:rPr>
+  </w:style>
+  <w:style w:type="paragraph" w:styleId="Titre3">
+    <w:name w:val="heading 3"/>
+    <w:basedOn w:val="Normal"/>
+    <w:link w:val="Titre3Car"/>
+    <w:uiPriority w:val="9"/>
+    <w:qFormat/>
+    <w:rsid w:val="007239D2"/>
+    <w:pPr>
+      <w:spacing w:before="100" w:beforeAutospacing="1" w:after="100" w:afterAutospacing="1"/>
+      <w:outlineLvl w:val="2"/>
+    </w:pPr>
+    <w:rPr>
+      <w:rFonts w:ascii="Times New Roman" w:eastAsia="Times New Roman" w:hAnsi="Times New Roman" w:cs="Times New Roman"/>
+      <w:b/>
+      <w:bCs/>
+      <w:sz w:val="27"/>
+      <w:szCs w:val="27"/>
+      <w:lang w:eastAsia="fr-FR"/>
+    </w:rPr>
+  </w:style>
   <w:style w:type="character" w:default="1" w:styleId="Policepardfaut">
     <w:name w:val="Default Paragraph Font"/>
     <w:uiPriority w:val="1"/>
@@ -619,6 +3129,80 @@
     <w:uiPriority w:val="99"/>
     <w:semiHidden/>
     <w:unhideWhenUsed/>
+  </w:style>
+  <w:style w:type="paragraph" w:styleId="NormalWeb">
+    <w:name w:val="Normal (Web)"/>
+    <w:basedOn w:val="Normal"/>
+    <w:uiPriority w:val="99"/>
+    <w:unhideWhenUsed/>
+    <w:rsid w:val="007239D2"/>
+    <w:pPr>
+      <w:spacing w:before="100" w:beforeAutospacing="1" w:after="100" w:afterAutospacing="1"/>
+    </w:pPr>
+    <w:rPr>
+      <w:rFonts w:ascii="Times New Roman" w:eastAsia="Times New Roman" w:hAnsi="Times New Roman" w:cs="Times New Roman"/>
+      <w:lang w:eastAsia="fr-FR"/>
+    </w:rPr>
+  </w:style>
+  <w:style w:type="character" w:customStyle="1" w:styleId="apple-converted-space">
+    <w:name w:val="apple-converted-space"/>
+    <w:basedOn w:val="Policepardfaut"/>
+    <w:rsid w:val="007239D2"/>
+  </w:style>
+  <w:style w:type="character" w:styleId="lev">
+    <w:name w:val="Strong"/>
+    <w:basedOn w:val="Policepardfaut"/>
+    <w:uiPriority w:val="22"/>
+    <w:qFormat/>
+    <w:rsid w:val="007239D2"/>
+    <w:rPr>
+      <w:b/>
+      <w:bCs/>
+    </w:rPr>
+  </w:style>
+  <w:style w:type="character" w:customStyle="1" w:styleId="Titre3Car">
+    <w:name w:val="Titre 3 Car"/>
+    <w:basedOn w:val="Policepardfaut"/>
+    <w:link w:val="Titre3"/>
+    <w:uiPriority w:val="9"/>
+    <w:rsid w:val="007239D2"/>
+    <w:rPr>
+      <w:rFonts w:ascii="Times New Roman" w:eastAsia="Times New Roman" w:hAnsi="Times New Roman" w:cs="Times New Roman"/>
+      <w:b/>
+      <w:bCs/>
+      <w:sz w:val="27"/>
+      <w:szCs w:val="27"/>
+      <w:lang w:eastAsia="fr-FR"/>
+    </w:rPr>
+  </w:style>
+  <w:style w:type="character" w:customStyle="1" w:styleId="Titre2Car">
+    <w:name w:val="Titre 2 Car"/>
+    <w:basedOn w:val="Policepardfaut"/>
+    <w:link w:val="Titre2"/>
+    <w:uiPriority w:val="9"/>
+    <w:rsid w:val="00D46E09"/>
+    <w:rPr>
+      <w:rFonts w:asciiTheme="majorHAnsi" w:eastAsiaTheme="majorEastAsia" w:hAnsiTheme="majorHAnsi" w:cstheme="majorBidi"/>
+      <w:color w:val="2F5496" w:themeColor="accent1" w:themeShade="BF"/>
+      <w:sz w:val="26"/>
+      <w:szCs w:val="26"/>
+    </w:rPr>
+  </w:style>
+  <w:style w:type="table" w:styleId="Grilledutableau">
+    <w:name w:val="Table Grid"/>
+    <w:basedOn w:val="TableauNormal"/>
+    <w:uiPriority w:val="39"/>
+    <w:rsid w:val="008621D7"/>
+    <w:tblPr>
+      <w:tblBorders>
+        <w:top w:val="single" w:sz="4" w:space="0" w:color="auto"/>
+        <w:left w:val="single" w:sz="4" w:space="0" w:color="auto"/>
+        <w:bottom w:val="single" w:sz="4" w:space="0" w:color="auto"/>
+        <w:right w:val="single" w:sz="4" w:space="0" w:color="auto"/>
+        <w:insideH w:val="single" w:sz="4" w:space="0" w:color="auto"/>
+        <w:insideV w:val="single" w:sz="4" w:space="0" w:color="auto"/>
+      </w:tblBorders>
+    </w:tblPr>
   </w:style>
 </w:styles>
 </file>

</xml_diff>